<commit_message>
HW1 Report add 1-1-2 model architecture diagrams
</commit_message>
<xml_diff>
--- a/hw1/Report.docx
+++ b/hw1/Report.docx
@@ -242,12 +242,14 @@
         <w:rPr>
           <w:rFonts w:asciiTheme="minorHAnsi" w:eastAsiaTheme="minorEastAsia" w:hAnsiTheme="minorHAnsi" w:cstheme="minorHAnsi"/>
           <w:b/>
+          <w:sz w:val="28"/>
         </w:rPr>
       </w:pPr>
       <w:r>
         <w:rPr>
           <w:rFonts w:asciiTheme="minorHAnsi" w:eastAsiaTheme="minorEastAsia" w:hAnsiTheme="minorHAnsi" w:cstheme="minorHAnsi"/>
           <w:b/>
+          <w:sz w:val="28"/>
         </w:rPr>
         <w:t>Simulate a function</w:t>
       </w:r>
@@ -268,6 +270,7 @@
       <w:r>
         <w:rPr>
           <w:rFonts w:asciiTheme="minorHAnsi" w:eastAsiaTheme="minorEastAsia" w:hAnsiTheme="minorHAnsi" w:cstheme="minorHAnsi"/>
+          <w:noProof/>
         </w:rPr>
         <w:drawing>
           <wp:anchor distT="0" distB="0" distL="114300" distR="114300" simplePos="0" relativeHeight="251668480" behindDoc="0" locked="0" layoutInCell="1" allowOverlap="1" wp14:anchorId="1B415AAA">
@@ -416,13 +419,7 @@
         <w:rPr>
           <w:rFonts w:asciiTheme="minorHAnsi" w:eastAsiaTheme="minorEastAsia" w:hAnsiTheme="minorHAnsi" w:cstheme="minorHAnsi"/>
         </w:rPr>
-        <w:t>如</w:t>
-      </w:r>
-      <w:r>
-        <w:rPr>
-          <w:rFonts w:asciiTheme="minorHAnsi" w:eastAsiaTheme="minorEastAsia" w:hAnsiTheme="minorHAnsi" w:cstheme="minorHAnsi" w:hint="eastAsia"/>
-        </w:rPr>
-        <w:t>右</w:t>
+        <w:t>如右</w:t>
       </w:r>
       <w:r>
         <w:rPr>
@@ -664,13 +661,7 @@
           <w:rPr>
             <w:rFonts w:ascii="Cambria Math" w:eastAsiaTheme="minorEastAsia" w:hAnsi="Cambria Math" w:cstheme="minorHAnsi"/>
           </w:rPr>
-          <m:t>=</m:t>
-        </m:r>
-        <m:r>
-          <w:rPr>
-            <w:rFonts w:ascii="Cambria Math" w:eastAsiaTheme="minorEastAsia" w:hAnsi="Cambria Math" w:cstheme="minorHAnsi"/>
-          </w:rPr>
-          <m:t>10</m:t>
+          <m:t>=10</m:t>
         </m:r>
         <m:rad>
           <m:radPr>
@@ -804,13 +795,7 @@
         <w:rPr>
           <w:rFonts w:asciiTheme="minorHAnsi" w:eastAsiaTheme="minorEastAsia" w:hAnsiTheme="minorHAnsi" w:cstheme="minorHAnsi"/>
         </w:rPr>
-        <w:t>個點。</w:t>
-      </w:r>
-      <w:r>
-        <w:rPr>
-          <w:rFonts w:asciiTheme="minorHAnsi" w:eastAsiaTheme="minorEastAsia" w:hAnsiTheme="minorHAnsi" w:cstheme="minorHAnsi"/>
-        </w:rPr>
-        <w:t>訓練時的</w:t>
+        <w:t>個點。訓練時的</w:t>
       </w:r>
       <w:r>
         <w:rPr>
@@ -1400,7 +1385,7 @@
       <w:pPr>
         <w:pStyle w:val="ListParagraph"/>
         <w:spacing w:line="276" w:lineRule="auto"/>
-        <w:ind w:left="1440"/>
+        <w:ind w:left="1134"/>
         <w:rPr>
           <w:rFonts w:asciiTheme="minorHAnsi" w:eastAsiaTheme="minorEastAsia" w:hAnsiTheme="minorHAnsi" w:cstheme="minorHAnsi"/>
         </w:rPr>
@@ -1452,7 +1437,7 @@
       <w:pPr>
         <w:pStyle w:val="ListParagraph"/>
         <w:spacing w:line="276" w:lineRule="auto"/>
-        <w:ind w:left="1440"/>
+        <w:ind w:left="1134"/>
         <w:rPr>
           <w:rFonts w:asciiTheme="minorHAnsi" w:eastAsiaTheme="minorEastAsia" w:hAnsiTheme="minorHAnsi" w:cstheme="minorHAnsi"/>
         </w:rPr>
@@ -1728,7 +1713,7 @@
       <w:pPr>
         <w:pStyle w:val="ListParagraph"/>
         <w:spacing w:line="276" w:lineRule="auto"/>
-        <w:ind w:left="1440"/>
+        <w:ind w:left="1134"/>
         <w:rPr>
           <w:rFonts w:asciiTheme="minorHAnsi" w:eastAsiaTheme="minorEastAsia" w:hAnsiTheme="minorHAnsi" w:cstheme="minorHAnsi"/>
         </w:rPr>
@@ -1890,7 +1875,7 @@
       <w:pPr>
         <w:pStyle w:val="ListParagraph"/>
         <w:spacing w:line="276" w:lineRule="auto"/>
-        <w:ind w:left="1440"/>
+        <w:ind w:left="1134"/>
         <w:rPr>
           <w:rFonts w:asciiTheme="minorHAnsi" w:eastAsiaTheme="minorEastAsia" w:hAnsiTheme="minorHAnsi" w:cstheme="minorHAnsi"/>
         </w:rPr>
@@ -2140,7 +2125,7 @@
       <w:pPr>
         <w:pStyle w:val="ListParagraph"/>
         <w:spacing w:line="276" w:lineRule="auto"/>
-        <w:ind w:left="1440"/>
+        <w:ind w:left="1134"/>
         <w:rPr>
           <w:rFonts w:asciiTheme="minorHAnsi" w:eastAsiaTheme="minorEastAsia" w:hAnsiTheme="minorHAnsi" w:cstheme="minorHAnsi"/>
         </w:rPr>
@@ -2291,19 +2276,7 @@
         <w:rPr>
           <w:rFonts w:asciiTheme="minorHAnsi" w:eastAsiaTheme="minorEastAsia" w:hAnsiTheme="minorHAnsi" w:cstheme="minorHAnsi"/>
         </w:rPr>
-        <w:t>種函數，且固定三者的</w:t>
-      </w:r>
-      <w:r>
-        <w:rPr>
-          <w:rFonts w:asciiTheme="minorHAnsi" w:eastAsiaTheme="minorEastAsia" w:hAnsiTheme="minorHAnsi" w:cstheme="minorHAnsi"/>
-        </w:rPr>
-        <w:t>參</w:t>
-      </w:r>
-      <w:r>
-        <w:rPr>
-          <w:rFonts w:asciiTheme="minorHAnsi" w:eastAsiaTheme="minorEastAsia" w:hAnsiTheme="minorHAnsi" w:cstheme="minorHAnsi"/>
-        </w:rPr>
-        <w:t>數量，符合</w:t>
+        <w:t>種函數，符合</w:t>
       </w:r>
       <w:r>
         <w:rPr>
@@ -2332,9 +2305,21 @@
     </w:p>
     <w:p>
       <w:pPr>
-        <w:spacing w:line="276" w:lineRule="auto"/>
-        <w:rPr>
-          <w:rFonts w:asciiTheme="minorHAnsi" w:eastAsiaTheme="minorEastAsia" w:hAnsiTheme="minorHAnsi" w:cstheme="minorHAnsi"/>
+        <w:pStyle w:val="ListParagraph"/>
+        <w:spacing w:line="276" w:lineRule="auto"/>
+        <w:ind w:left="1080"/>
+        <w:rPr>
+          <w:rFonts w:asciiTheme="minorHAnsi" w:eastAsiaTheme="minorEastAsia" w:hAnsiTheme="minorHAnsi" w:cstheme="minorHAnsi"/>
+        </w:rPr>
+      </w:pPr>
+    </w:p>
+    <w:p>
+      <w:pPr>
+        <w:pStyle w:val="ListParagraph"/>
+        <w:spacing w:line="276" w:lineRule="auto"/>
+        <w:ind w:left="1080"/>
+        <w:rPr>
+          <w:rFonts w:asciiTheme="minorHAnsi" w:eastAsiaTheme="minorEastAsia" w:hAnsiTheme="minorHAnsi" w:cstheme="minorHAnsi" w:hint="eastAsia"/>
         </w:rPr>
       </w:pPr>
     </w:p>
@@ -2349,12 +2334,14 @@
         <w:rPr>
           <w:rFonts w:asciiTheme="minorHAnsi" w:eastAsiaTheme="minorEastAsia" w:hAnsiTheme="minorHAnsi" w:cstheme="minorHAnsi"/>
           <w:b/>
+          <w:sz w:val="28"/>
         </w:rPr>
       </w:pPr>
       <w:r>
         <w:rPr>
           <w:rFonts w:asciiTheme="minorHAnsi" w:eastAsiaTheme="minorEastAsia" w:hAnsiTheme="minorHAnsi" w:cstheme="minorHAnsi"/>
           <w:b/>
+          <w:sz w:val="28"/>
         </w:rPr>
         <w:t>Train on actual tasks</w:t>
       </w:r>
@@ -2387,17 +2374,578 @@
         <w:ind w:left="1080"/>
         <w:rPr>
           <w:rFonts w:asciiTheme="minorHAnsi" w:eastAsiaTheme="minorEastAsia" w:hAnsiTheme="minorHAnsi" w:cstheme="minorHAnsi"/>
-          <w:b/>
-          <w:color w:val="FF0000"/>
-        </w:rPr>
-      </w:pPr>
-      <w:r>
-        <w:rPr>
-          <w:rFonts w:asciiTheme="minorHAnsi" w:eastAsiaTheme="minorEastAsia" w:hAnsiTheme="minorHAnsi" w:cstheme="minorHAnsi"/>
-          <w:b/>
-          <w:color w:val="FF0000"/>
-        </w:rPr>
-        <w:t>【缺】</w:t>
+          <w:color w:val="000000" w:themeColor="text1"/>
+        </w:rPr>
+      </w:pPr>
+      <w:r>
+        <w:rPr>
+          <w:rFonts w:asciiTheme="minorHAnsi" w:eastAsiaTheme="minorEastAsia" w:hAnsiTheme="minorHAnsi" w:cstheme="minorHAnsi"/>
+          <w:color w:val="000000" w:themeColor="text1"/>
+        </w:rPr>
+        <w:t>本次訓練在</w:t>
+      </w:r>
+      <w:r>
+        <w:rPr>
+          <w:rFonts w:asciiTheme="minorHAnsi" w:eastAsiaTheme="minorEastAsia" w:hAnsiTheme="minorHAnsi" w:cstheme="minorHAnsi"/>
+          <w:color w:val="000000" w:themeColor="text1"/>
+        </w:rPr>
+        <w:t>MNIST</w:t>
+      </w:r>
+      <w:r>
+        <w:rPr>
+          <w:rFonts w:asciiTheme="minorHAnsi" w:eastAsiaTheme="minorEastAsia" w:hAnsiTheme="minorHAnsi" w:cstheme="minorHAnsi"/>
+          <w:color w:val="000000" w:themeColor="text1"/>
+        </w:rPr>
+        <w:t>和</w:t>
+      </w:r>
+      <w:r>
+        <w:rPr>
+          <w:rFonts w:asciiTheme="minorHAnsi" w:eastAsiaTheme="minorEastAsia" w:hAnsiTheme="minorHAnsi" w:cstheme="minorHAnsi"/>
+          <w:color w:val="000000" w:themeColor="text1"/>
+        </w:rPr>
+        <w:t>CIFAR-10</w:t>
+      </w:r>
+      <w:r>
+        <w:rPr>
+          <w:rFonts w:asciiTheme="minorHAnsi" w:eastAsiaTheme="minorEastAsia" w:hAnsiTheme="minorHAnsi" w:cstheme="minorHAnsi"/>
+          <w:color w:val="000000" w:themeColor="text1"/>
+        </w:rPr>
+        <w:t>上，共</w:t>
+      </w:r>
+      <w:r>
+        <w:rPr>
+          <w:rFonts w:asciiTheme="minorHAnsi" w:eastAsiaTheme="minorEastAsia" w:hAnsiTheme="minorHAnsi" w:cstheme="minorHAnsi"/>
+          <w:color w:val="000000" w:themeColor="text1"/>
+        </w:rPr>
+        <w:t>6</w:t>
+      </w:r>
+      <w:r>
+        <w:rPr>
+          <w:rFonts w:asciiTheme="minorHAnsi" w:eastAsiaTheme="minorEastAsia" w:hAnsiTheme="minorHAnsi" w:cstheme="minorHAnsi"/>
+          <w:color w:val="000000" w:themeColor="text1"/>
+        </w:rPr>
+        <w:t>個模型</w:t>
+      </w:r>
+      <w:r>
+        <w:rPr>
+          <w:rFonts w:asciiTheme="minorHAnsi" w:eastAsiaTheme="minorEastAsia" w:hAnsiTheme="minorHAnsi" w:cstheme="minorHAnsi" w:hint="eastAsia"/>
+          <w:color w:val="000000" w:themeColor="text1"/>
+        </w:rPr>
+        <w:t>和參數量</w:t>
+      </w:r>
+      <w:r>
+        <w:rPr>
+          <w:rFonts w:asciiTheme="minorHAnsi" w:eastAsiaTheme="minorEastAsia" w:hAnsiTheme="minorHAnsi" w:cstheme="minorHAnsi"/>
+          <w:color w:val="000000" w:themeColor="text1"/>
+        </w:rPr>
+        <w:t>如下：</w:t>
+      </w:r>
+    </w:p>
+    <w:p>
+      <w:pPr>
+        <w:pStyle w:val="ListParagraph"/>
+        <w:spacing w:line="276" w:lineRule="auto"/>
+        <w:ind w:left="1080"/>
+        <w:rPr>
+          <w:rFonts w:asciiTheme="minorHAnsi" w:eastAsiaTheme="minorEastAsia" w:hAnsiTheme="minorHAnsi" w:cstheme="minorHAnsi" w:hint="eastAsia"/>
+          <w:color w:val="000000" w:themeColor="text1"/>
+        </w:rPr>
+      </w:pPr>
+    </w:p>
+    <w:p>
+      <w:r>
+        <w:rPr>
+          <w:noProof/>
+        </w:rPr>
+        <w:pict>
+          <v:shapetype id="_x0000_t75" coordsize="21600,21600" o:spt="75" o:preferrelative="t" path="m@4@5l@4@11@9@11@9@5xe" filled="f" stroked="f">
+            <v:stroke joinstyle="miter"/>
+            <v:formulas>
+              <v:f eqn="if lineDrawn pixelLineWidth 0"/>
+              <v:f eqn="sum @0 1 0"/>
+              <v:f eqn="sum 0 0 @1"/>
+              <v:f eqn="prod @2 1 2"/>
+              <v:f eqn="prod @3 21600 pixelWidth"/>
+              <v:f eqn="prod @3 21600 pixelHeight"/>
+              <v:f eqn="sum @0 0 1"/>
+              <v:f eqn="prod @6 1 2"/>
+              <v:f eqn="prod @7 21600 pixelWidth"/>
+              <v:f eqn="sum @8 21600 0"/>
+              <v:f eqn="prod @7 21600 pixelHeight"/>
+              <v:f eqn="sum @10 21600 0"/>
+            </v:formulas>
+            <v:path o:extrusionok="f" gradientshapeok="t" o:connecttype="rect"/>
+            <o:lock v:ext="edit" aspectratio="t"/>
+          </v:shapetype>
+          <v:shape id="Picture 13" o:spid="_x0000_s1035" type="#_x0000_t75" alt="https://docs.google.com/drawings/d/sKiVcfrQw4z_6IahnkzomNA/image?w=250&amp;h=387&amp;rev=556&amp;ac=1" style="position:absolute;margin-left:2.65pt;margin-top:26.25pt;width:100.05pt;height:155.25pt;z-index:251676672;visibility:visible;mso-wrap-style:square;mso-wrap-edited:f;mso-width-percent:0;mso-height-percent:0;mso-width-percent:0;mso-height-percent:0">
+            <v:imagedata r:id="rId13" r:href="rId14"/>
+            <w10:wrap type="square"/>
+          </v:shape>
+        </w:pict>
+      </w:r>
+      <w:r>
+        <w:rPr>
+          <w:noProof/>
+        </w:rPr>
+        <w:pict>
+          <v:shape id="Picture 18" o:spid="_x0000_s1034" type="#_x0000_t75" alt="https://docs.google.com/drawings/d/sCzgDlqpuwvWSCC0t4V7P0w/image?w=251&amp;h=214&amp;rev=69&amp;ac=1" style="position:absolute;margin-left:189.05pt;margin-top:26.25pt;width:96pt;height:81.6pt;z-index:251674624;visibility:visible;mso-wrap-style:square;mso-wrap-edited:f;mso-width-percent:0;mso-height-percent:0;mso-width-percent:0;mso-height-percent:0">
+            <v:imagedata r:id="rId15" r:href="rId16"/>
+            <w10:wrap type="square"/>
+          </v:shape>
+        </w:pict>
+      </w:r>
+      <w:r>
+        <w:rPr>
+          <w:noProof/>
+        </w:rPr>
+        <w:pict>
+          <v:shape id="Picture 17" o:spid="_x0000_s1033" type="#_x0000_t75" alt="https://docs.google.com/drawings/d/sBr45GzzJPNsxAwwPMXN7Wg/image?w=251&amp;h=297&amp;rev=57&amp;ac=1" style="position:absolute;margin-left:96.6pt;margin-top:26.25pt;width:100.05pt;height:118.4pt;z-index:251672576;visibility:visible;mso-wrap-style:square;mso-wrap-edited:f;mso-width-percent:0;mso-height-percent:0;mso-width-percent:0;mso-height-percent:0">
+            <v:imagedata r:id="rId17" r:href="rId18"/>
+            <w10:wrap type="square"/>
+          </v:shape>
+        </w:pict>
+      </w:r>
+      <w:r>
+        <w:rPr>
+          <w:noProof/>
+        </w:rPr>
+        <w:pict>
+          <v:shape id="_x0000_s1032" type="#_x0000_t75" alt="https://docs.google.com/drawings/d/sxUkB5YoY0qdiamrmsAhfQw/image?w=250&amp;h=387&amp;rev=49&amp;ac=1" style="position:absolute;margin-left:294.4pt;margin-top:26.25pt;width:85.6pt;height:132.8pt;z-index:251680768;visibility:visible;mso-wrap-style:square;mso-wrap-edited:f;mso-width-percent:0;mso-height-percent:0;mso-width-percent:0;mso-height-percent:0">
+            <v:imagedata r:id="rId19" r:href="rId20"/>
+            <w10:wrap type="square"/>
+          </v:shape>
+        </w:pict>
+      </w:r>
+      <w:r>
+        <w:rPr>
+          <w:noProof/>
+        </w:rPr>
+        <w:pict>
+          <v:shape id="Picture 20" o:spid="_x0000_s1031" type="#_x0000_t75" alt="https://docs.google.com/drawings/d/syeaNiojOERoBcEF_tsCNuQ/image?w=250&amp;h=296&amp;rev=56&amp;ac=1" style="position:absolute;margin-left:375.5pt;margin-top:26.25pt;width:81.6pt;height:96pt;z-index:251678720;visibility:visible;mso-wrap-style:square;mso-wrap-edited:f;mso-width-percent:0;mso-height-percent:0;mso-width-percent:0;mso-height-percent:0">
+            <v:imagedata r:id="rId21" r:href="rId22"/>
+            <w10:wrap type="square"/>
+          </v:shape>
+        </w:pict>
+      </w:r>
+      <w:r>
+        <w:rPr>
+          <w:noProof/>
+        </w:rPr>
+        <w:pict>
+          <v:shape id="_x0000_s1030" type="#_x0000_t75" alt="https://docs.google.com/drawings/d/sxfu3EEobjPZYuWuf1zKeog/image?w=250&amp;h=222&amp;rev=50&amp;ac=1" style="position:absolute;margin-left:452.8pt;margin-top:26.25pt;width:85.6pt;height:76pt;z-index:251682816;visibility:visible;mso-wrap-style:square;mso-wrap-edited:f;mso-width-percent:0;mso-height-percent:0;mso-width-percent:0;mso-height-percent:0">
+            <v:imagedata r:id="rId23" r:href="rId24"/>
+            <w10:wrap type="square"/>
+          </v:shape>
+        </w:pict>
+      </w:r>
+      <w:r>
+        <w:rPr>
+          <w:rFonts w:asciiTheme="minorHAnsi" w:eastAsiaTheme="minorEastAsia" w:hAnsiTheme="minorHAnsi" w:cstheme="minorHAnsi"/>
+          <w:color w:val="000000" w:themeColor="text1"/>
+          <w:sz w:val="22"/>
+        </w:rPr>
+        <w:t xml:space="preserve">  </w:t>
+      </w:r>
+      <w:proofErr w:type="spellStart"/>
+      <w:r>
+        <w:rPr>
+          <w:rFonts w:asciiTheme="minorHAnsi" w:eastAsiaTheme="minorEastAsia" w:hAnsiTheme="minorHAnsi" w:cstheme="minorHAnsi"/>
+          <w:color w:val="000000" w:themeColor="text1"/>
+          <w:sz w:val="21"/>
+        </w:rPr>
+        <w:t>DeepMnistCNN</w:t>
+      </w:r>
+      <w:proofErr w:type="spellEnd"/>
+      <w:r>
+        <w:rPr>
+          <w:rFonts w:asciiTheme="minorHAnsi" w:eastAsiaTheme="minorEastAsia" w:hAnsiTheme="minorHAnsi" w:cstheme="minorHAnsi"/>
+          <w:color w:val="000000" w:themeColor="text1"/>
+          <w:sz w:val="21"/>
+        </w:rPr>
+        <w:t xml:space="preserve">        </w:t>
+      </w:r>
+      <w:r>
+        <w:rPr>
+          <w:rFonts w:asciiTheme="minorHAnsi" w:eastAsiaTheme="minorEastAsia" w:hAnsiTheme="minorHAnsi" w:cstheme="minorHAnsi"/>
+          <w:color w:val="000000" w:themeColor="text1"/>
+          <w:sz w:val="21"/>
+        </w:rPr>
+        <w:t xml:space="preserve">   </w:t>
+      </w:r>
+      <w:proofErr w:type="spellStart"/>
+      <w:r>
+        <w:rPr>
+          <w:rFonts w:asciiTheme="minorHAnsi" w:eastAsiaTheme="minorEastAsia" w:hAnsiTheme="minorHAnsi" w:cstheme="minorHAnsi"/>
+          <w:color w:val="000000" w:themeColor="text1"/>
+          <w:sz w:val="21"/>
+        </w:rPr>
+        <w:t>MiddleMnistCNN</w:t>
+      </w:r>
+      <w:proofErr w:type="spellEnd"/>
+      <w:r>
+        <w:rPr>
+          <w:rFonts w:asciiTheme="minorHAnsi" w:eastAsiaTheme="minorEastAsia" w:hAnsiTheme="minorHAnsi" w:cstheme="minorHAnsi"/>
+          <w:color w:val="000000" w:themeColor="text1"/>
+          <w:sz w:val="21"/>
+        </w:rPr>
+        <w:t xml:space="preserve">    </w:t>
+      </w:r>
+      <w:r>
+        <w:rPr>
+          <w:rFonts w:asciiTheme="minorHAnsi" w:eastAsiaTheme="minorEastAsia" w:hAnsiTheme="minorHAnsi" w:cstheme="minorHAnsi"/>
+          <w:color w:val="000000" w:themeColor="text1"/>
+          <w:sz w:val="21"/>
+        </w:rPr>
+        <w:t xml:space="preserve">   </w:t>
+      </w:r>
+      <w:r>
+        <w:rPr>
+          <w:rFonts w:asciiTheme="minorHAnsi" w:eastAsiaTheme="minorEastAsia" w:hAnsiTheme="minorHAnsi" w:cstheme="minorHAnsi"/>
+          <w:color w:val="000000" w:themeColor="text1"/>
+          <w:sz w:val="21"/>
+        </w:rPr>
+        <w:t xml:space="preserve"> </w:t>
+      </w:r>
+      <w:proofErr w:type="spellStart"/>
+      <w:r>
+        <w:rPr>
+          <w:rFonts w:asciiTheme="minorHAnsi" w:eastAsiaTheme="minorEastAsia" w:hAnsiTheme="minorHAnsi" w:cstheme="minorHAnsi"/>
+          <w:color w:val="000000" w:themeColor="text1"/>
+          <w:sz w:val="21"/>
+        </w:rPr>
+        <w:t>ShallowMnistCNN</w:t>
+      </w:r>
+      <w:proofErr w:type="spellEnd"/>
+      <w:r>
+        <w:rPr>
+          <w:rFonts w:asciiTheme="minorHAnsi" w:eastAsiaTheme="minorEastAsia" w:hAnsiTheme="minorHAnsi" w:cstheme="minorHAnsi"/>
+          <w:color w:val="000000" w:themeColor="text1"/>
+          <w:sz w:val="21"/>
+        </w:rPr>
+        <w:t xml:space="preserve">        </w:t>
+      </w:r>
+      <w:r>
+        <w:rPr>
+          <w:rFonts w:asciiTheme="minorHAnsi" w:eastAsiaTheme="minorEastAsia" w:hAnsiTheme="minorHAnsi" w:cstheme="minorHAnsi"/>
+          <w:color w:val="000000" w:themeColor="text1"/>
+          <w:sz w:val="21"/>
+        </w:rPr>
+        <w:t xml:space="preserve"> </w:t>
+      </w:r>
+      <w:r>
+        <w:rPr>
+          <w:rFonts w:asciiTheme="minorHAnsi" w:eastAsiaTheme="minorEastAsia" w:hAnsiTheme="minorHAnsi" w:cstheme="minorHAnsi"/>
+          <w:color w:val="000000" w:themeColor="text1"/>
+          <w:sz w:val="21"/>
+        </w:rPr>
+        <w:t xml:space="preserve">  </w:t>
+      </w:r>
+      <w:proofErr w:type="spellStart"/>
+      <w:r>
+        <w:rPr>
+          <w:rFonts w:asciiTheme="minorHAnsi" w:hAnsiTheme="minorHAnsi" w:cstheme="minorHAnsi"/>
+          <w:sz w:val="21"/>
+        </w:rPr>
+        <w:t>DeepCifarCNN</w:t>
+      </w:r>
+      <w:proofErr w:type="spellEnd"/>
+      <w:r>
+        <w:rPr>
+          <w:rFonts w:asciiTheme="minorHAnsi" w:hAnsiTheme="minorHAnsi" w:cstheme="minorHAnsi"/>
+          <w:sz w:val="21"/>
+        </w:rPr>
+        <w:t xml:space="preserve"> </w:t>
+      </w:r>
+      <w:r>
+        <w:rPr>
+          <w:rFonts w:asciiTheme="minorHAnsi" w:hAnsiTheme="minorHAnsi" w:cstheme="minorHAnsi"/>
+          <w:sz w:val="21"/>
+        </w:rPr>
+        <w:t xml:space="preserve">     </w:t>
+      </w:r>
+      <w:r>
+        <w:rPr>
+          <w:rFonts w:asciiTheme="minorHAnsi" w:hAnsiTheme="minorHAnsi" w:cstheme="minorHAnsi"/>
+          <w:sz w:val="21"/>
+        </w:rPr>
+        <w:t xml:space="preserve"> </w:t>
+      </w:r>
+      <w:proofErr w:type="spellStart"/>
+      <w:r>
+        <w:rPr>
+          <w:rFonts w:asciiTheme="minorHAnsi" w:hAnsiTheme="minorHAnsi" w:cstheme="minorHAnsi"/>
+          <w:sz w:val="21"/>
+        </w:rPr>
+        <w:t>MiddleCifarCNN</w:t>
+      </w:r>
+      <w:proofErr w:type="spellEnd"/>
+      <w:r>
+        <w:rPr>
+          <w:rFonts w:asciiTheme="minorHAnsi" w:hAnsiTheme="minorHAnsi" w:cstheme="minorHAnsi"/>
+          <w:sz w:val="21"/>
+        </w:rPr>
+        <w:t xml:space="preserve"> </w:t>
+      </w:r>
+      <w:r>
+        <w:rPr>
+          <w:rFonts w:asciiTheme="minorHAnsi" w:hAnsiTheme="minorHAnsi" w:cstheme="minorHAnsi"/>
+          <w:sz w:val="21"/>
+        </w:rPr>
+        <w:t xml:space="preserve">   </w:t>
+      </w:r>
+      <w:proofErr w:type="spellStart"/>
+      <w:r>
+        <w:rPr>
+          <w:rFonts w:asciiTheme="minorHAnsi" w:hAnsiTheme="minorHAnsi" w:cstheme="minorHAnsi"/>
+          <w:sz w:val="21"/>
+        </w:rPr>
+        <w:t>ShallowCifarCNN</w:t>
+      </w:r>
+      <w:proofErr w:type="spellEnd"/>
+    </w:p>
+    <w:p>
+      <w:pPr>
+        <w:spacing w:line="276" w:lineRule="auto"/>
+        <w:rPr>
+          <w:rFonts w:asciiTheme="minorHAnsi" w:eastAsiaTheme="minorEastAsia" w:hAnsiTheme="minorHAnsi" w:cstheme="minorHAnsi"/>
+          <w:color w:val="000000" w:themeColor="text1"/>
+        </w:rPr>
+      </w:pPr>
+    </w:p>
+    <w:p>
+      <w:pPr>
+        <w:pStyle w:val="ListParagraph"/>
+        <w:spacing w:line="276" w:lineRule="auto"/>
+        <w:ind w:left="1080"/>
+        <w:rPr>
+          <w:rFonts w:asciiTheme="minorHAnsi" w:eastAsiaTheme="minorEastAsia" w:hAnsiTheme="minorHAnsi" w:cstheme="minorHAnsi"/>
+          <w:color w:val="000000" w:themeColor="text1"/>
+        </w:rPr>
+      </w:pPr>
+    </w:p>
+    <w:p>
+      <w:pPr>
+        <w:pStyle w:val="ListParagraph"/>
+        <w:spacing w:line="276" w:lineRule="auto"/>
+        <w:ind w:left="1080"/>
+        <w:rPr>
+          <w:rFonts w:asciiTheme="minorHAnsi" w:eastAsiaTheme="minorEastAsia" w:hAnsiTheme="minorHAnsi" w:cstheme="minorHAnsi"/>
+          <w:color w:val="000000" w:themeColor="text1"/>
+        </w:rPr>
+      </w:pPr>
+    </w:p>
+    <w:p>
+      <w:pPr>
+        <w:pStyle w:val="ListParagraph"/>
+        <w:spacing w:line="276" w:lineRule="auto"/>
+        <w:ind w:left="1080"/>
+        <w:rPr>
+          <w:rFonts w:asciiTheme="minorHAnsi" w:eastAsiaTheme="minorEastAsia" w:hAnsiTheme="minorHAnsi" w:cstheme="minorHAnsi"/>
+          <w:color w:val="000000" w:themeColor="text1"/>
+        </w:rPr>
+      </w:pPr>
+    </w:p>
+    <w:p>
+      <w:pPr>
+        <w:pStyle w:val="ListParagraph"/>
+        <w:spacing w:line="276" w:lineRule="auto"/>
+        <w:ind w:left="1080"/>
+        <w:rPr>
+          <w:rFonts w:asciiTheme="minorHAnsi" w:eastAsiaTheme="minorEastAsia" w:hAnsiTheme="minorHAnsi" w:cstheme="minorHAnsi"/>
+          <w:color w:val="000000" w:themeColor="text1"/>
+        </w:rPr>
+      </w:pPr>
+    </w:p>
+    <w:p>
+      <w:pPr>
+        <w:pStyle w:val="ListParagraph"/>
+        <w:spacing w:line="276" w:lineRule="auto"/>
+        <w:ind w:left="1080"/>
+        <w:rPr>
+          <w:rFonts w:asciiTheme="minorHAnsi" w:eastAsiaTheme="minorEastAsia" w:hAnsiTheme="minorHAnsi" w:cstheme="minorHAnsi"/>
+        </w:rPr>
+      </w:pPr>
+    </w:p>
+    <w:p>
+      <w:pPr>
+        <w:pStyle w:val="ListParagraph"/>
+        <w:spacing w:line="276" w:lineRule="auto"/>
+        <w:ind w:left="1080"/>
+        <w:rPr>
+          <w:rFonts w:asciiTheme="minorHAnsi" w:eastAsiaTheme="minorEastAsia" w:hAnsiTheme="minorHAnsi" w:cstheme="minorHAnsi" w:hint="eastAsia"/>
+        </w:rPr>
+      </w:pPr>
+      <w:r>
+        <w:rPr>
+          <w:rFonts w:asciiTheme="minorHAnsi" w:eastAsiaTheme="minorEastAsia" w:hAnsiTheme="minorHAnsi" w:cstheme="minorHAnsi"/>
+        </w:rPr>
+        <w:t>訓練時的</w:t>
+      </w:r>
+      <w:r>
+        <w:rPr>
+          <w:rFonts w:asciiTheme="minorHAnsi" w:eastAsiaTheme="minorEastAsia" w:hAnsiTheme="minorHAnsi" w:cstheme="minorHAnsi"/>
+        </w:rPr>
+        <w:t>optimizer</w:t>
+      </w:r>
+      <w:r>
+        <w:rPr>
+          <w:rFonts w:asciiTheme="minorHAnsi" w:eastAsiaTheme="minorEastAsia" w:hAnsiTheme="minorHAnsi" w:cstheme="minorHAnsi"/>
+        </w:rPr>
+        <w:t>為</w:t>
+      </w:r>
+      <w:r>
+        <w:rPr>
+          <w:rFonts w:asciiTheme="minorHAnsi" w:eastAsiaTheme="minorEastAsia" w:hAnsiTheme="minorHAnsi" w:cstheme="minorHAnsi"/>
+        </w:rPr>
+        <w:t>Adam (</w:t>
+      </w:r>
+      <w:proofErr w:type="spellStart"/>
+      <w:r>
+        <w:rPr>
+          <w:rFonts w:asciiTheme="minorHAnsi" w:eastAsiaTheme="minorEastAsia" w:hAnsiTheme="minorHAnsi" w:cstheme="minorHAnsi"/>
+        </w:rPr>
+        <w:t>lr</w:t>
+      </w:r>
+      <w:proofErr w:type="spellEnd"/>
+      <w:r>
+        <w:rPr>
+          <w:rFonts w:asciiTheme="minorHAnsi" w:eastAsiaTheme="minorEastAsia" w:hAnsiTheme="minorHAnsi" w:cstheme="minorHAnsi"/>
+        </w:rPr>
+        <w:t>=1e-3)</w:t>
+      </w:r>
+      <w:r>
+        <w:rPr>
+          <w:rFonts w:asciiTheme="minorHAnsi" w:eastAsiaTheme="minorEastAsia" w:hAnsiTheme="minorHAnsi" w:cstheme="minorHAnsi"/>
+        </w:rPr>
+        <w:t>，</w:t>
+      </w:r>
+      <w:r>
+        <w:rPr>
+          <w:rFonts w:asciiTheme="minorHAnsi" w:eastAsiaTheme="minorEastAsia" w:hAnsiTheme="minorHAnsi" w:cstheme="minorHAnsi"/>
+        </w:rPr>
+        <w:t>batch size</w:t>
+      </w:r>
+      <w:r>
+        <w:rPr>
+          <w:rFonts w:asciiTheme="minorHAnsi" w:eastAsiaTheme="minorEastAsia" w:hAnsiTheme="minorHAnsi" w:cstheme="minorHAnsi"/>
+        </w:rPr>
+        <w:t>為</w:t>
+      </w:r>
+      <w:r>
+        <w:rPr>
+          <w:rFonts w:asciiTheme="minorHAnsi" w:eastAsiaTheme="minorEastAsia" w:hAnsiTheme="minorHAnsi" w:cstheme="minorHAnsi"/>
+        </w:rPr>
+        <w:t>128</w:t>
+      </w:r>
+      <w:r>
+        <w:rPr>
+          <w:rFonts w:asciiTheme="minorHAnsi" w:eastAsiaTheme="minorEastAsia" w:hAnsiTheme="minorHAnsi" w:cstheme="minorHAnsi" w:hint="eastAsia"/>
+        </w:rPr>
+        <w:t>。</w:t>
+      </w:r>
+    </w:p>
+    <w:p>
+      <w:pPr>
+        <w:pStyle w:val="ListParagraph"/>
+        <w:spacing w:line="276" w:lineRule="auto"/>
+        <w:ind w:left="1080"/>
+        <w:rPr>
+          <w:rFonts w:asciiTheme="minorHAnsi" w:eastAsiaTheme="minorEastAsia" w:hAnsiTheme="minorHAnsi" w:cstheme="minorHAnsi"/>
+          <w:color w:val="000000" w:themeColor="text1"/>
+        </w:rPr>
+      </w:pPr>
+      <w:r>
+        <w:rPr>
+          <w:rFonts w:asciiTheme="minorHAnsi" w:eastAsiaTheme="minorEastAsia" w:hAnsiTheme="minorHAnsi" w:cstheme="minorHAnsi" w:hint="eastAsia"/>
+        </w:rPr>
+        <w:t>MNIST</w:t>
+      </w:r>
+      <w:r>
+        <w:rPr>
+          <w:rFonts w:asciiTheme="minorHAnsi" w:eastAsiaTheme="minorEastAsia" w:hAnsiTheme="minorHAnsi" w:cstheme="minorHAnsi" w:hint="eastAsia"/>
+        </w:rPr>
+        <w:t>訓練</w:t>
+      </w:r>
+      <w:r>
+        <w:rPr>
+          <w:rFonts w:asciiTheme="minorHAnsi" w:eastAsiaTheme="minorEastAsia" w:hAnsiTheme="minorHAnsi" w:cstheme="minorHAnsi" w:hint="eastAsia"/>
+        </w:rPr>
+        <w:t>1000</w:t>
+      </w:r>
+      <w:r>
+        <w:rPr>
+          <w:rFonts w:asciiTheme="minorHAnsi" w:eastAsiaTheme="minorEastAsia" w:hAnsiTheme="minorHAnsi" w:cstheme="minorHAnsi" w:hint="eastAsia"/>
+        </w:rPr>
+        <w:t>個</w:t>
+      </w:r>
+      <w:r>
+        <w:rPr>
+          <w:rFonts w:asciiTheme="minorHAnsi" w:eastAsiaTheme="minorEastAsia" w:hAnsiTheme="minorHAnsi" w:cstheme="minorHAnsi" w:hint="eastAsia"/>
+        </w:rPr>
+        <w:t>epoch</w:t>
+      </w:r>
+      <w:r>
+        <w:rPr>
+          <w:rFonts w:asciiTheme="minorHAnsi" w:eastAsiaTheme="minorEastAsia" w:hAnsiTheme="minorHAnsi" w:cstheme="minorHAnsi" w:hint="eastAsia"/>
+        </w:rPr>
+        <w:t>，</w:t>
+      </w:r>
+      <w:r>
+        <w:rPr>
+          <w:rFonts w:asciiTheme="minorHAnsi" w:eastAsiaTheme="minorEastAsia" w:hAnsiTheme="minorHAnsi" w:cstheme="minorHAnsi" w:hint="eastAsia"/>
+        </w:rPr>
+        <w:t>CIFAR</w:t>
+      </w:r>
+      <w:r>
+        <w:rPr>
+          <w:rFonts w:asciiTheme="minorHAnsi" w:eastAsiaTheme="minorEastAsia" w:hAnsiTheme="minorHAnsi" w:cstheme="minorHAnsi"/>
+        </w:rPr>
+        <w:t>-10</w:t>
+      </w:r>
+      <w:r>
+        <w:rPr>
+          <w:rFonts w:asciiTheme="minorHAnsi" w:eastAsiaTheme="minorEastAsia" w:hAnsiTheme="minorHAnsi" w:cstheme="minorHAnsi" w:hint="eastAsia"/>
+        </w:rPr>
+        <w:t>訓練</w:t>
+      </w:r>
+      <w:r>
+        <w:rPr>
+          <w:rFonts w:asciiTheme="minorHAnsi" w:eastAsiaTheme="minorEastAsia" w:hAnsiTheme="minorHAnsi" w:cstheme="minorHAnsi" w:hint="eastAsia"/>
+        </w:rPr>
+        <w:t>2000</w:t>
+      </w:r>
+      <w:r>
+        <w:rPr>
+          <w:rFonts w:asciiTheme="minorHAnsi" w:eastAsiaTheme="minorEastAsia" w:hAnsiTheme="minorHAnsi" w:cstheme="minorHAnsi" w:hint="eastAsia"/>
+        </w:rPr>
+        <w:t>個</w:t>
+      </w:r>
+      <w:r>
+        <w:rPr>
+          <w:rFonts w:asciiTheme="minorHAnsi" w:eastAsiaTheme="minorEastAsia" w:hAnsiTheme="minorHAnsi" w:cstheme="minorHAnsi" w:hint="eastAsia"/>
+        </w:rPr>
+        <w:t>epoch</w:t>
+      </w:r>
+      <w:r>
+        <w:rPr>
+          <w:rFonts w:asciiTheme="minorHAnsi" w:eastAsiaTheme="minorEastAsia" w:hAnsiTheme="minorHAnsi" w:cstheme="minorHAnsi" w:hint="eastAsia"/>
+        </w:rPr>
+        <w:t>。</w:t>
+      </w:r>
+    </w:p>
+    <w:p>
+      <w:pPr>
+        <w:rPr>
+          <w:rFonts w:asciiTheme="minorHAnsi" w:eastAsiaTheme="minorEastAsia" w:hAnsiTheme="minorHAnsi" w:cstheme="minorHAnsi"/>
+          <w:color w:val="000000" w:themeColor="text1"/>
+        </w:rPr>
+      </w:pPr>
+      <w:r>
+        <w:rPr>
+          <w:rFonts w:asciiTheme="minorHAnsi" w:eastAsiaTheme="minorEastAsia" w:hAnsiTheme="minorHAnsi" w:cstheme="minorHAnsi"/>
+          <w:color w:val="000000" w:themeColor="text1"/>
+        </w:rPr>
+        <w:br w:type="page"/>
       </w:r>
     </w:p>
     <w:p>
@@ -2418,6 +2966,7 @@
           <w:rFonts w:asciiTheme="minorHAnsi" w:eastAsiaTheme="minorEastAsia" w:hAnsiTheme="minorHAnsi" w:cstheme="minorHAnsi"/>
           <w:b/>
         </w:rPr>
+        <w:lastRenderedPageBreak/>
         <w:t>In one chart, plot the training loss of all models. (0.5%)</w:t>
       </w:r>
     </w:p>
@@ -2565,7 +3114,6 @@
           <w:sz w:val="22"/>
           <w:szCs w:val="22"/>
         </w:rPr>
-        <w:lastRenderedPageBreak/>
         <w:fldChar w:fldCharType="begin"/>
       </w:r>
       <w:r>
@@ -2612,7 +3160,7 @@
                     </pic:cNvPicPr>
                   </pic:nvPicPr>
                   <pic:blipFill>
-                    <a:blip r:embed="rId13" cstate="print">
+                    <a:blip r:embed="rId25" cstate="print">
                       <a:extLst>
                         <a:ext uri="{28A0092B-C50C-407E-A947-70E740481C1C}">
                           <a14:useLocalDpi xmlns:a14="http://schemas.microsoft.com/office/drawing/2010/main" val="0"/>
@@ -2687,13 +3235,7 @@
         <w:rPr>
           <w:rFonts w:asciiTheme="minorHAnsi" w:eastAsiaTheme="minorEastAsia" w:hAnsiTheme="minorHAnsi" w:cstheme="minorHAnsi"/>
         </w:rPr>
-        <w:t xml:space="preserve">　　</w:t>
-      </w:r>
-      <w:r>
-        <w:rPr>
-          <w:rFonts w:asciiTheme="minorHAnsi" w:eastAsiaTheme="minorEastAsia" w:hAnsiTheme="minorHAnsi" w:cstheme="minorHAnsi"/>
-        </w:rPr>
-        <w:t>上述分別在</w:t>
+        <w:t xml:space="preserve">　　上述分別在</w:t>
       </w:r>
       <w:r>
         <w:rPr>
@@ -2781,13 +3323,7 @@
         <w:rPr>
           <w:rFonts w:asciiTheme="minorHAnsi" w:eastAsiaTheme="minorEastAsia" w:hAnsiTheme="minorHAnsi" w:cstheme="minorHAnsi"/>
         </w:rPr>
-        <w:t xml:space="preserve">　　</w:t>
-      </w:r>
-      <w:r>
-        <w:rPr>
-          <w:rFonts w:asciiTheme="minorHAnsi" w:eastAsiaTheme="minorEastAsia" w:hAnsiTheme="minorHAnsi" w:cstheme="minorHAnsi"/>
-        </w:rPr>
-        <w:t>從</w:t>
+        <w:t xml:space="preserve">　　從</w:t>
       </w:r>
       <w:r>
         <w:rPr>
@@ -2967,25 +3503,13 @@
         <w:rPr>
           <w:rFonts w:asciiTheme="minorHAnsi" w:eastAsiaTheme="minorEastAsia" w:hAnsiTheme="minorHAnsi" w:cstheme="minorHAnsi"/>
         </w:rPr>
-        <w:t xml:space="preserve">　　</w:t>
-      </w:r>
-      <w:r>
-        <w:rPr>
-          <w:rFonts w:asciiTheme="minorHAnsi" w:eastAsiaTheme="minorEastAsia" w:hAnsiTheme="minorHAnsi" w:cstheme="minorHAnsi"/>
-        </w:rPr>
-        <w:t>而</w:t>
-      </w:r>
-      <w:r>
-        <w:rPr>
-          <w:rFonts w:asciiTheme="minorHAnsi" w:eastAsiaTheme="minorEastAsia" w:hAnsiTheme="minorHAnsi" w:cstheme="minorHAnsi"/>
-        </w:rPr>
-        <w:t>a</w:t>
-      </w:r>
-      <w:r>
-        <w:rPr>
-          <w:rFonts w:asciiTheme="minorHAnsi" w:eastAsiaTheme="minorEastAsia" w:hAnsiTheme="minorHAnsi" w:cstheme="minorHAnsi"/>
-        </w:rPr>
-        <w:t>ccuracy</w:t>
+        <w:t xml:space="preserve">　　而</w:t>
+      </w:r>
+      <w:r>
+        <w:rPr>
+          <w:rFonts w:asciiTheme="minorHAnsi" w:eastAsiaTheme="minorEastAsia" w:hAnsiTheme="minorHAnsi" w:cstheme="minorHAnsi"/>
+        </w:rPr>
+        <w:t>accuracy</w:t>
       </w:r>
       <w:r>
         <w:rPr>
@@ -3294,7 +3818,7 @@
         <w:spacing w:line="276" w:lineRule="auto"/>
         <w:ind w:left="1080"/>
         <w:rPr>
-          <w:rFonts w:asciiTheme="minorHAnsi" w:eastAsiaTheme="minorEastAsia" w:hAnsiTheme="minorHAnsi" w:cstheme="minorHAnsi" w:hint="eastAsia"/>
+          <w:rFonts w:asciiTheme="minorHAnsi" w:eastAsiaTheme="minorEastAsia" w:hAnsiTheme="minorHAnsi" w:cstheme="minorHAnsi"/>
         </w:rPr>
       </w:pPr>
     </w:p>
@@ -3318,6 +3842,14 @@
           <w:b/>
           <w:sz w:val="28"/>
         </w:rPr>
+        <w:t xml:space="preserve"> </w:t>
+      </w:r>
+      <w:r>
+        <w:rPr>
+          <w:rFonts w:asciiTheme="minorHAnsi" w:eastAsiaTheme="minorEastAsia" w:hAnsiTheme="minorHAnsi" w:cstheme="minorHAnsi"/>
+          <w:b/>
+          <w:sz w:val="28"/>
+        </w:rPr>
         <w:t>Optimization</w:t>
       </w:r>
     </w:p>
@@ -3332,12 +3864,14 @@
         <w:rPr>
           <w:rFonts w:asciiTheme="minorHAnsi" w:eastAsiaTheme="minorEastAsia" w:hAnsiTheme="minorHAnsi" w:cstheme="minorHAnsi"/>
           <w:b/>
+          <w:sz w:val="28"/>
         </w:rPr>
       </w:pPr>
       <w:r>
         <w:rPr>
           <w:rFonts w:asciiTheme="minorHAnsi" w:eastAsiaTheme="minorEastAsia" w:hAnsiTheme="minorHAnsi" w:cstheme="minorHAnsi"/>
           <w:b/>
+          <w:sz w:val="28"/>
         </w:rPr>
         <w:t>Vis</w:t>
       </w:r>
@@ -3345,6 +3879,7 @@
         <w:rPr>
           <w:rFonts w:asciiTheme="minorHAnsi" w:eastAsiaTheme="minorEastAsia" w:hAnsiTheme="minorHAnsi" w:cstheme="minorHAnsi"/>
           <w:b/>
+          <w:sz w:val="28"/>
         </w:rPr>
         <w:t>ualize the optimization process</w:t>
       </w:r>
@@ -3433,13 +3968,7 @@
         <w:rPr>
           <w:rFonts w:asciiTheme="minorHAnsi" w:eastAsiaTheme="minorEastAsia" w:hAnsiTheme="minorHAnsi" w:cstheme="minorHAnsi"/>
         </w:rPr>
-        <w:t>模型一樣，其</w:t>
-      </w:r>
-      <w:r>
-        <w:rPr>
-          <w:rFonts w:asciiTheme="minorHAnsi" w:eastAsiaTheme="minorEastAsia" w:hAnsiTheme="minorHAnsi" w:cstheme="minorHAnsi"/>
-        </w:rPr>
-        <w:t>參數量為</w:t>
+        <w:t>模型一樣，其參數量為</w:t>
       </w:r>
       <w:r>
         <w:rPr>
@@ -3451,13 +3980,7 @@
         <w:rPr>
           <w:rFonts w:asciiTheme="minorHAnsi" w:eastAsiaTheme="minorEastAsia" w:hAnsiTheme="minorHAnsi" w:cstheme="minorHAnsi"/>
         </w:rPr>
-        <w:t>。以此模型</w:t>
-      </w:r>
-      <w:r>
-        <w:rPr>
-          <w:rFonts w:asciiTheme="minorHAnsi" w:eastAsiaTheme="minorEastAsia" w:hAnsiTheme="minorHAnsi" w:cstheme="minorHAnsi"/>
-        </w:rPr>
-        <w:t>反覆訓練</w:t>
+        <w:t>。以此模型反覆訓練</w:t>
       </w:r>
       <w:r>
         <w:rPr>
@@ -3493,13 +4016,7 @@
         <w:rPr>
           <w:rFonts w:asciiTheme="minorHAnsi" w:eastAsiaTheme="minorEastAsia" w:hAnsiTheme="minorHAnsi" w:cstheme="minorHAnsi"/>
         </w:rPr>
-        <w:t>紀錄一次模型，每次</w:t>
-      </w:r>
-      <w:r>
-        <w:rPr>
-          <w:rFonts w:asciiTheme="minorHAnsi" w:eastAsiaTheme="minorEastAsia" w:hAnsiTheme="minorHAnsi" w:cstheme="minorHAnsi"/>
-        </w:rPr>
-        <w:t>訓練</w:t>
+        <w:t>紀錄一次模型，每次訓練</w:t>
       </w:r>
       <w:r>
         <w:rPr>
@@ -3587,14 +4104,6 @@
         </w:rPr>
         <w:t>作為目標函數。</w:t>
       </w:r>
-    </w:p>
-    <w:p>
-      <w:pPr>
-        <w:spacing w:line="276" w:lineRule="auto"/>
-        <w:rPr>
-          <w:rFonts w:asciiTheme="minorHAnsi" w:eastAsiaTheme="minorEastAsia" w:hAnsiTheme="minorHAnsi" w:cstheme="minorHAnsi"/>
-        </w:rPr>
-      </w:pPr>
     </w:p>
     <w:p>
       <w:pPr>
@@ -3611,27 +4120,8 @@
         </w:rPr>
         <w:lastRenderedPageBreak/>
         <w:pict>
-          <v:shapetype id="_x0000_t75" coordsize="21600,21600" o:spt="75" o:preferrelative="t" path="m@4@5l@4@11@9@11@9@5xe" filled="f" stroked="f">
-            <v:stroke joinstyle="miter"/>
-            <v:formulas>
-              <v:f eqn="if lineDrawn pixelLineWidth 0"/>
-              <v:f eqn="sum @0 1 0"/>
-              <v:f eqn="sum 0 0 @1"/>
-              <v:f eqn="prod @2 1 2"/>
-              <v:f eqn="prod @3 21600 pixelWidth"/>
-              <v:f eqn="prod @3 21600 pixelHeight"/>
-              <v:f eqn="sum @0 0 1"/>
-              <v:f eqn="prod @6 1 2"/>
-              <v:f eqn="prod @7 21600 pixelWidth"/>
-              <v:f eqn="sum @8 21600 0"/>
-              <v:f eqn="prod @7 21600 pixelHeight"/>
-              <v:f eqn="sum @10 21600 0"/>
-            </v:formulas>
-            <v:path o:extrusionok="f" gradientshapeok="t" o:connecttype="rect"/>
-            <o:lock v:ext="edit" aspectratio="t"/>
-          </v:shapetype>
           <v:shape id="Picture 3" o:spid="_x0000_s1029" type="#_x0000_t75" alt="https://lh4.googleusercontent.com/sTcrnvi9alkEy0uuSgf2ekVh0Bb_m6QhS9rSKOj04f9C9qu8aJCyIub5FRrLDvwXAw5eFFofcEhw5evpidT-inAvxnx56NvV_OkfwV6ouG0-3jYtJLZvgzzhQCZeHJaHTwBbfC5v" style="position:absolute;left:0;text-align:left;margin-left:423.05pt;margin-top:0;width:115.35pt;height:206.65pt;z-index:251659264;visibility:visible;mso-wrap-style:square;mso-wrap-edited:f;mso-width-percent:0;mso-height-percent:0;mso-width-percent:0;mso-height-percent:0">
-            <v:imagedata r:id="rId14" r:href="rId15"/>
+            <v:imagedata r:id="rId26" o:title="sTcrnvi9alkEy0uuSgf2ekVh0Bb_m6QhS9rSKOj04f9C9qu8aJCyIub5FRrLDvwXAw5eFFofcEhw5evpidT-inAvxnx56NvV_OkfwV6ouG0-3jYtJLZvgzzhQCZeHJaHTwBbfC5v"/>
             <w10:wrap type="square"/>
           </v:shape>
         </w:pict>
@@ -3640,13 +4130,7 @@
         <w:rPr>
           <w:rFonts w:asciiTheme="minorHAnsi" w:eastAsiaTheme="minorEastAsia" w:hAnsiTheme="minorHAnsi" w:cstheme="minorHAnsi"/>
         </w:rPr>
-        <w:t xml:space="preserve">　　模型架構如右</w:t>
-      </w:r>
-      <w:r>
-        <w:rPr>
-          <w:rFonts w:asciiTheme="minorHAnsi" w:eastAsiaTheme="minorEastAsia" w:hAnsiTheme="minorHAnsi" w:cstheme="minorHAnsi"/>
-        </w:rPr>
-        <w:t>圖，訓練結束後我們分別對各個時間點紀錄的模型的所有</w:t>
+        <w:t xml:space="preserve">　　模型架構如右圖，訓練結束後我們分別對各個時間點紀錄的模型的所有</w:t>
       </w:r>
       <w:r>
         <w:rPr>
@@ -3664,13 +4148,7 @@
         <w:rPr>
           <w:rFonts w:asciiTheme="minorHAnsi" w:eastAsiaTheme="minorEastAsia" w:hAnsiTheme="minorHAnsi" w:cstheme="minorHAnsi"/>
         </w:rPr>
-        <w:t xml:space="preserve"> </w:t>
-      </w:r>
-      <w:r>
-        <w:rPr>
-          <w:rFonts w:asciiTheme="minorHAnsi" w:eastAsiaTheme="minorEastAsia" w:hAnsiTheme="minorHAnsi" w:cstheme="minorHAnsi"/>
-        </w:rPr>
-        <w:t>CONV</w:t>
+        <w:t xml:space="preserve"> CONV</w:t>
       </w:r>
       <w:r>
         <w:rPr>
@@ -3833,13 +4311,7 @@
         <w:rPr>
           <w:rFonts w:asciiTheme="minorHAnsi" w:eastAsiaTheme="minorEastAsia" w:hAnsiTheme="minorHAnsi" w:cstheme="minorHAnsi"/>
         </w:rPr>
-        <w:t>的變化</w:t>
-      </w:r>
-      <w:r>
-        <w:rPr>
-          <w:rFonts w:asciiTheme="minorHAnsi" w:eastAsiaTheme="minorEastAsia" w:hAnsiTheme="minorHAnsi" w:cstheme="minorHAnsi"/>
-        </w:rPr>
-        <w:t>：</w:t>
+        <w:t>的變化：</w:t>
       </w:r>
     </w:p>
     <w:p>
@@ -3893,7 +4365,7 @@
                     </pic:cNvPicPr>
                   </pic:nvPicPr>
                   <pic:blipFill rotWithShape="1">
-                    <a:blip r:embed="rId16" cstate="print">
+                    <a:blip r:embed="rId27" cstate="print">
                       <a:extLst>
                         <a:ext uri="{28A0092B-C50C-407E-A947-70E740481C1C}">
                           <a14:useLocalDpi xmlns:a14="http://schemas.microsoft.com/office/drawing/2010/main" val="0"/>
@@ -3974,7 +4446,7 @@
                     </pic:cNvPicPr>
                   </pic:nvPicPr>
                   <pic:blipFill rotWithShape="1">
-                    <a:blip r:embed="rId17" cstate="print">
+                    <a:blip r:embed="rId28" cstate="print">
                       <a:extLst>
                         <a:ext uri="{28A0092B-C50C-407E-A947-70E740481C1C}">
                           <a14:useLocalDpi xmlns:a14="http://schemas.microsoft.com/office/drawing/2010/main" val="0"/>
@@ -4028,13 +4500,7 @@
         <w:rPr>
           <w:rFonts w:asciiTheme="minorHAnsi" w:eastAsiaTheme="minorEastAsia" w:hAnsiTheme="minorHAnsi" w:cstheme="minorHAnsi"/>
         </w:rPr>
-        <w:t xml:space="preserve">　　降維後</w:t>
-      </w:r>
-      <w:r>
-        <w:rPr>
-          <w:rFonts w:asciiTheme="minorHAnsi" w:eastAsiaTheme="minorEastAsia" w:hAnsiTheme="minorHAnsi" w:cstheme="minorHAnsi"/>
-        </w:rPr>
-        <w:t>實驗結果如下圖，左圖為對所有</w:t>
+        <w:t xml:space="preserve">　　降維後實驗結果如下圖，左圖為對所有</w:t>
       </w:r>
       <w:r>
         <w:rPr>
@@ -4046,13 +4512,7 @@
         <w:rPr>
           <w:rFonts w:asciiTheme="minorHAnsi" w:eastAsiaTheme="minorEastAsia" w:hAnsiTheme="minorHAnsi" w:cstheme="minorHAnsi"/>
         </w:rPr>
-        <w:t>、</w:t>
-      </w:r>
-      <w:r>
-        <w:rPr>
-          <w:rFonts w:asciiTheme="minorHAnsi" w:eastAsiaTheme="minorEastAsia" w:hAnsiTheme="minorHAnsi" w:cstheme="minorHAnsi"/>
-        </w:rPr>
-        <w:t>右圖為對第二層的</w:t>
+        <w:t>、右圖為對第二層的</w:t>
       </w:r>
       <w:r>
         <w:rPr>
@@ -4141,7 +4601,7 @@
                     </pic:cNvPicPr>
                   </pic:nvPicPr>
                   <pic:blipFill rotWithShape="1">
-                    <a:blip r:embed="rId18">
+                    <a:blip r:embed="rId29">
                       <a:extLst>
                         <a:ext uri="{28A0092B-C50C-407E-A947-70E740481C1C}">
                           <a14:useLocalDpi xmlns:a14="http://schemas.microsoft.com/office/drawing/2010/main"/>
@@ -4216,13 +4676,7 @@
         <w:rPr>
           <w:rFonts w:asciiTheme="minorHAnsi" w:eastAsiaTheme="minorEastAsia" w:hAnsiTheme="minorHAnsi" w:cstheme="minorHAnsi"/>
         </w:rPr>
-        <w:t xml:space="preserve">　　</w:t>
-      </w:r>
-      <w:r>
-        <w:rPr>
-          <w:rFonts w:asciiTheme="minorHAnsi" w:eastAsiaTheme="minorEastAsia" w:hAnsiTheme="minorHAnsi" w:cstheme="minorHAnsi"/>
-        </w:rPr>
-        <w:t>觀察上面的圖，我們可以發現當</w:t>
+        <w:t xml:space="preserve">　　觀察上面的圖，我們可以發現當</w:t>
       </w:r>
       <w:r>
         <w:rPr>
@@ -4282,19 +4736,7 @@
         <w:rPr>
           <w:rFonts w:asciiTheme="minorHAnsi" w:eastAsiaTheme="minorEastAsia" w:hAnsiTheme="minorHAnsi" w:cstheme="minorHAnsi"/>
         </w:rPr>
-        <w:t>的降維方法本來就是最</w:t>
-      </w:r>
-      <w:r>
-        <w:rPr>
-          <w:rFonts w:asciiTheme="minorHAnsi" w:eastAsiaTheme="minorEastAsia" w:hAnsiTheme="minorHAnsi" w:cstheme="minorHAnsi"/>
-        </w:rPr>
-        <w:t>大化</w:t>
-      </w:r>
-      <w:r>
-        <w:rPr>
-          <w:rFonts w:asciiTheme="minorHAnsi" w:eastAsiaTheme="minorEastAsia" w:hAnsiTheme="minorHAnsi" w:cstheme="minorHAnsi"/>
-        </w:rPr>
-        <w:t>不同</w:t>
+        <w:t>的降維方法本來就是最大化不同</w:t>
       </w:r>
       <w:r>
         <w:rPr>
@@ -4338,6 +4780,7 @@
         <w:rPr>
           <w:rFonts w:asciiTheme="minorHAnsi" w:eastAsiaTheme="minorEastAsia" w:hAnsiTheme="minorHAnsi" w:cstheme="minorHAnsi"/>
           <w:b/>
+          <w:sz w:val="28"/>
         </w:rPr>
         <w:t>Observe gradient norm during training</w:t>
       </w:r>
@@ -4428,7 +4871,7 @@
                     </pic:cNvPicPr>
                   </pic:nvPicPr>
                   <pic:blipFill>
-                    <a:blip r:embed="rId19" cstate="print">
+                    <a:blip r:embed="rId30" cstate="print">
                       <a:extLst>
                         <a:ext uri="{28A0092B-C50C-407E-A947-70E740481C1C}">
                           <a14:useLocalDpi xmlns:a14="http://schemas.microsoft.com/office/drawing/2010/main" val="0"/>
@@ -4839,13 +5282,7 @@
           <w:rPr>
             <w:rFonts w:ascii="Cambria Math" w:eastAsiaTheme="minorEastAsia" w:hAnsi="Cambria Math" w:cstheme="minorHAnsi"/>
           </w:rPr>
-          <m:t>s</m:t>
-        </m:r>
-        <m:r>
-          <w:rPr>
-            <w:rFonts w:ascii="Cambria Math" w:eastAsiaTheme="minorEastAsia" w:hAnsi="Cambria Math" w:cstheme="minorHAnsi"/>
-          </w:rPr>
-          <m:t>inc</m:t>
+          <m:t>sinc</m:t>
         </m:r>
         <m:d>
           <m:dPr>
@@ -4979,7 +5416,7 @@
                     </pic:cNvPicPr>
                   </pic:nvPicPr>
                   <pic:blipFill rotWithShape="1">
-                    <a:blip r:embed="rId20" cstate="print">
+                    <a:blip r:embed="rId31" cstate="print">
                       <a:extLst>
                         <a:ext uri="{28A0092B-C50C-407E-A947-70E740481C1C}">
                           <a14:useLocalDpi xmlns:a14="http://schemas.microsoft.com/office/drawing/2010/main" val="0"/>
@@ -5060,7 +5497,7 @@
                     </pic:cNvPicPr>
                   </pic:nvPicPr>
                   <pic:blipFill rotWithShape="1">
-                    <a:blip r:embed="rId21" cstate="print">
+                    <a:blip r:embed="rId32" cstate="print">
                       <a:extLst>
                         <a:ext uri="{28A0092B-C50C-407E-A947-70E740481C1C}">
                           <a14:useLocalDpi xmlns:a14="http://schemas.microsoft.com/office/drawing/2010/main" val="0"/>
@@ -5118,6 +5555,7 @@
         <w:rPr>
           <w:rFonts w:asciiTheme="minorHAnsi" w:eastAsiaTheme="minorEastAsia" w:hAnsiTheme="minorHAnsi" w:cstheme="minorHAnsi"/>
           <w:b/>
+          <w:sz w:val="28"/>
         </w:rPr>
         <w:t>What happens when gradient is almost zero?</w:t>
       </w:r>
@@ -5141,7 +5579,7 @@
         </w:rPr>
         <w:pict>
           <v:shape id="Picture 19" o:spid="_x0000_s1028" type="#_x0000_t75" alt="https://lh5.googleusercontent.com/Rq5Yx0pdKf8jRKqO0pxoKWC7t3gmeSwSmGmBJdwMVwzPdrvu4LU-JgrBmDB4lrL9xyR7boNvwz8WqpQuM3z5QiVuMto9NsOQLpIx81ts2Xwi2gehaFNGhCGpzbbVUXrJICEwLvJp" style="position:absolute;left:0;text-align:left;margin-left:420pt;margin-top:27.1pt;width:112.9pt;height:123.05pt;z-index:251661312;visibility:visible;mso-wrap-style:square;mso-wrap-edited:f;mso-width-percent:0;mso-height-percent:0;mso-width-percent:0;mso-height-percent:0">
-            <v:imagedata r:id="rId22" r:href="rId23"/>
+            <v:imagedata r:id="rId33" o:title="Rq5Yx0pdKf8jRKqO0pxoKWC7t3gmeSwSmGmBJdwMVwzPdrvu4LU-JgrBmDB4lrL9xyR7boNvwz8WqpQuM3z5QiVuMto9NsOQLpIx81ts2Xwi2gehaFNGhCGpzbbVUXrJICEwLvJp"/>
             <w10:wrap type="square"/>
           </v:shape>
         </w:pict>
@@ -5167,13 +5605,7 @@
         <w:rPr>
           <w:rFonts w:asciiTheme="minorHAnsi" w:eastAsiaTheme="minorEastAsia" w:hAnsiTheme="minorHAnsi" w:cstheme="minorHAnsi"/>
         </w:rPr>
-        <w:t xml:space="preserve">　　</w:t>
-      </w:r>
-      <w:r>
-        <w:rPr>
-          <w:rFonts w:asciiTheme="minorHAnsi" w:eastAsiaTheme="minorEastAsia" w:hAnsiTheme="minorHAnsi" w:cstheme="minorHAnsi"/>
-        </w:rPr>
-        <w:t>本題使用的模型參數量為</w:t>
+        <w:t xml:space="preserve">　　本題使用的模型參數量為</w:t>
       </w:r>
       <w:r>
         <w:rPr>
@@ -5185,13 +5617,7 @@
         <w:rPr>
           <w:rFonts w:asciiTheme="minorHAnsi" w:eastAsiaTheme="minorEastAsia" w:hAnsiTheme="minorHAnsi" w:cstheme="minorHAnsi"/>
         </w:rPr>
-        <w:t>，詳細架構如右</w:t>
-      </w:r>
-      <w:r>
-        <w:rPr>
-          <w:rFonts w:asciiTheme="minorHAnsi" w:eastAsiaTheme="minorEastAsia" w:hAnsiTheme="minorHAnsi" w:cstheme="minorHAnsi"/>
-        </w:rPr>
-        <w:t>圖，訓練在</w:t>
+        <w:t>，詳細架構如右圖，訓練在</w:t>
       </w:r>
       <w:r>
         <w:rPr>
@@ -5345,13 +5771,7 @@
         <w:rPr>
           <w:rFonts w:asciiTheme="minorHAnsi" w:eastAsiaTheme="minorEastAsia" w:hAnsiTheme="minorHAnsi" w:cstheme="minorHAnsi"/>
         </w:rPr>
-        <w:t xml:space="preserve">　　</w:t>
-      </w:r>
-      <w:r>
-        <w:rPr>
-          <w:rFonts w:asciiTheme="minorHAnsi" w:eastAsiaTheme="minorEastAsia" w:hAnsiTheme="minorHAnsi" w:cstheme="minorHAnsi"/>
-        </w:rPr>
-        <w:t>至於</w:t>
+        <w:t xml:space="preserve">　　至於</w:t>
       </w:r>
       <w:r>
         <w:rPr>
@@ -5522,7 +5942,7 @@
                     </pic:cNvPicPr>
                   </pic:nvPicPr>
                   <pic:blipFill>
-                    <a:blip r:embed="rId24" cstate="print">
+                    <a:blip r:embed="rId34" cstate="print">
                       <a:extLst>
                         <a:ext uri="{28A0092B-C50C-407E-A947-70E740481C1C}">
                           <a14:useLocalDpi xmlns:a14="http://schemas.microsoft.com/office/drawing/2010/main" val="0"/>
@@ -5716,6 +6136,7 @@
         <w:rPr>
           <w:rFonts w:asciiTheme="minorHAnsi" w:eastAsiaTheme="minorEastAsia" w:hAnsiTheme="minorHAnsi" w:cstheme="minorHAnsi"/>
           <w:b/>
+          <w:sz w:val="28"/>
         </w:rPr>
         <w:lastRenderedPageBreak/>
         <w:t>Bonus: Error surface</w:t>
@@ -5740,7 +6161,7 @@
         </w:rPr>
         <w:pict>
           <v:shape id="Picture 22" o:spid="_x0000_s1027" type="#_x0000_t75" alt="https://lh3.googleusercontent.com/4mgjyFOO_LprzUldz5w1jUoo7YJwne6u7RoH5dZU3jLFokkzSRWPFvnE-EHMaX25_o3CDWsTFODV_DUjklSV3PATEBt8iIDJJ_ru_hy0Cmfb_4CXdZCPWba5zENp3w428tBinCt3" style="position:absolute;left:0;text-align:left;margin-left:381.6pt;margin-top:13.8pt;width:138.5pt;height:135.3pt;z-index:251663360;visibility:visible;mso-wrap-style:square;mso-wrap-edited:f;mso-width-percent:0;mso-height-percent:0;mso-width-percent:0;mso-height-percent:0">
-            <v:imagedata r:id="rId25" r:href="rId26" cropleft=".5"/>
+            <v:imagedata r:id="rId35" o:title="4mgjyFOO_LprzUldz5w1jUoo7YJwne6u7RoH5dZU3jLFokkzSRWPFvnE-EHMaX25_o3CDWsTFODV_DUjklSV3PATEBt8iIDJJ_ru_hy0Cmfb_4CXdZCPWba5zENp3w428tBinCt3" cropleft=".5"/>
             <w10:wrap type="square"/>
           </v:shape>
         </w:pict>
@@ -5773,13 +6194,7 @@
         <w:rPr>
           <w:rFonts w:asciiTheme="minorHAnsi" w:eastAsiaTheme="minorEastAsia" w:hAnsiTheme="minorHAnsi" w:cstheme="minorHAnsi"/>
         </w:rPr>
-        <w:t xml:space="preserve">　　</w:t>
-      </w:r>
-      <w:r>
-        <w:rPr>
-          <w:rFonts w:asciiTheme="minorHAnsi" w:eastAsiaTheme="minorEastAsia" w:hAnsiTheme="minorHAnsi" w:cstheme="minorHAnsi"/>
-        </w:rPr>
-        <w:t>我們將實驗做在參數量較少的</w:t>
+        <w:t xml:space="preserve">　　我們將實驗做在參數量較少的</w:t>
       </w:r>
       <w:r>
         <w:rPr>
@@ -5803,42 +6218,36 @@
         <w:rPr>
           <w:rFonts w:asciiTheme="minorHAnsi" w:eastAsiaTheme="minorEastAsia" w:hAnsiTheme="minorHAnsi" w:cstheme="minorHAnsi"/>
         </w:rPr>
+        <w:t>，訓練時的</w:t>
+      </w:r>
+      <w:r>
+        <w:rPr>
+          <w:rFonts w:asciiTheme="minorHAnsi" w:eastAsiaTheme="minorEastAsia" w:hAnsiTheme="minorHAnsi" w:cstheme="minorHAnsi"/>
+        </w:rPr>
+        <w:t xml:space="preserve">optimizer </w:t>
+      </w:r>
+      <w:r>
+        <w:rPr>
+          <w:rFonts w:asciiTheme="minorHAnsi" w:eastAsiaTheme="minorEastAsia" w:hAnsiTheme="minorHAnsi" w:cstheme="minorHAnsi"/>
+        </w:rPr>
+        <w:t>為</w:t>
+      </w:r>
+      <w:r>
+        <w:rPr>
+          <w:rFonts w:asciiTheme="minorHAnsi" w:eastAsiaTheme="minorEastAsia" w:hAnsiTheme="minorHAnsi" w:cstheme="minorHAnsi"/>
+        </w:rPr>
+        <w:t>Adam</w:t>
+      </w:r>
+      <w:r>
+        <w:rPr>
+          <w:rFonts w:asciiTheme="minorHAnsi" w:eastAsiaTheme="minorEastAsia" w:hAnsiTheme="minorHAnsi" w:cstheme="minorHAnsi"/>
+        </w:rPr>
         <w:t>，</w:t>
       </w:r>
       <w:r>
         <w:rPr>
           <w:rFonts w:asciiTheme="minorHAnsi" w:eastAsiaTheme="minorEastAsia" w:hAnsiTheme="minorHAnsi" w:cstheme="minorHAnsi"/>
         </w:rPr>
-        <w:t>訓練時的</w:t>
-      </w:r>
-      <w:r>
-        <w:rPr>
-          <w:rFonts w:asciiTheme="minorHAnsi" w:eastAsiaTheme="minorEastAsia" w:hAnsiTheme="minorHAnsi" w:cstheme="minorHAnsi"/>
-        </w:rPr>
-        <w:t xml:space="preserve">optimizer </w:t>
-      </w:r>
-      <w:r>
-        <w:rPr>
-          <w:rFonts w:asciiTheme="minorHAnsi" w:eastAsiaTheme="minorEastAsia" w:hAnsiTheme="minorHAnsi" w:cstheme="minorHAnsi"/>
-        </w:rPr>
-        <w:t>為</w:t>
-      </w:r>
-      <w:r>
-        <w:rPr>
-          <w:rFonts w:asciiTheme="minorHAnsi" w:eastAsiaTheme="minorEastAsia" w:hAnsiTheme="minorHAnsi" w:cstheme="minorHAnsi"/>
-        </w:rPr>
-        <w:t>Adam</w:t>
-      </w:r>
-      <w:r>
-        <w:rPr>
-          <w:rFonts w:asciiTheme="minorHAnsi" w:eastAsiaTheme="minorEastAsia" w:hAnsiTheme="minorHAnsi" w:cstheme="minorHAnsi"/>
-        </w:rPr>
-        <w:t>，</w:t>
-      </w:r>
-      <w:r>
-        <w:rPr>
-          <w:rFonts w:asciiTheme="minorHAnsi" w:eastAsiaTheme="minorEastAsia" w:hAnsiTheme="minorHAnsi" w:cstheme="minorHAnsi"/>
-        </w:rPr>
         <w:t>batch size 64</w:t>
       </w:r>
       <w:r>
@@ -5883,14 +6292,6 @@
         </w:rPr>
         <w:t>相對小。下圖中，上排都是取過對數後再作圖。</w:t>
       </w:r>
-    </w:p>
-    <w:p>
-      <w:pPr>
-        <w:spacing w:line="276" w:lineRule="auto"/>
-        <w:rPr>
-          <w:rFonts w:asciiTheme="minorHAnsi" w:eastAsiaTheme="minorEastAsia" w:hAnsiTheme="minorHAnsi" w:cstheme="minorHAnsi"/>
-        </w:rPr>
-      </w:pPr>
     </w:p>
     <w:p>
       <w:pPr>
@@ -5979,7 +6380,7 @@
                     </pic:cNvPicPr>
                   </pic:nvPicPr>
                   <pic:blipFill>
-                    <a:blip r:embed="rId27" cstate="print">
+                    <a:blip r:embed="rId36" cstate="print">
                       <a:extLst>
                         <a:ext uri="{28A0092B-C50C-407E-A947-70E740481C1C}">
                           <a14:useLocalDpi xmlns:a14="http://schemas.microsoft.com/office/drawing/2010/main" val="0"/>
@@ -6099,7 +6500,7 @@
                     </pic:cNvPicPr>
                   </pic:nvPicPr>
                   <pic:blipFill>
-                    <a:blip r:embed="rId28" cstate="print">
+                    <a:blip r:embed="rId37" cstate="print">
                       <a:extLst>
                         <a:ext uri="{28A0092B-C50C-407E-A947-70E740481C1C}">
                           <a14:useLocalDpi xmlns:a14="http://schemas.microsoft.com/office/drawing/2010/main" val="0"/>
@@ -6219,7 +6620,7 @@
                     </pic:cNvPicPr>
                   </pic:nvPicPr>
                   <pic:blipFill>
-                    <a:blip r:embed="rId29" cstate="print">
+                    <a:blip r:embed="rId38" cstate="print">
                       <a:extLst>
                         <a:ext uri="{28A0092B-C50C-407E-A947-70E740481C1C}">
                           <a14:useLocalDpi xmlns:a14="http://schemas.microsoft.com/office/drawing/2010/main" val="0"/>
@@ -6295,13 +6696,7 @@
         <w:rPr>
           <w:rFonts w:asciiTheme="minorHAnsi" w:eastAsiaTheme="minorEastAsia" w:hAnsiTheme="minorHAnsi" w:cstheme="minorHAnsi"/>
         </w:rPr>
-        <w:t xml:space="preserve">　　我們</w:t>
-      </w:r>
-      <w:r>
-        <w:rPr>
-          <w:rFonts w:asciiTheme="minorHAnsi" w:eastAsiaTheme="minorEastAsia" w:hAnsiTheme="minorHAnsi" w:cstheme="minorHAnsi"/>
-        </w:rPr>
-        <w:t>使用了兩種方法來視覺化</w:t>
+        <w:t xml:space="preserve">　　我們使用了兩種方法來視覺化</w:t>
       </w:r>
       <w:r>
         <w:rPr>
@@ -6377,13 +6772,7 @@
         <w:rPr>
           <w:rFonts w:asciiTheme="minorHAnsi" w:eastAsiaTheme="minorEastAsia" w:hAnsiTheme="minorHAnsi" w:cstheme="minorHAnsi"/>
         </w:rPr>
-        <w:t xml:space="preserve">　　</w:t>
-      </w:r>
-      <w:r>
-        <w:rPr>
-          <w:rFonts w:asciiTheme="minorHAnsi" w:eastAsiaTheme="minorEastAsia" w:hAnsiTheme="minorHAnsi" w:cstheme="minorHAnsi"/>
-        </w:rPr>
-        <w:t>透過這兩種方法，我們可以比較直觀的比較高維空間中</w:t>
+        <w:t xml:space="preserve">　　透過這兩種方法，我們可以比較直觀的比較高維空間中</w:t>
       </w:r>
       <w:r>
         <w:rPr>
@@ -6454,6 +6843,14 @@
           <w:b/>
           <w:sz w:val="28"/>
         </w:rPr>
+        <w:t xml:space="preserve"> </w:t>
+      </w:r>
+      <w:r>
+        <w:rPr>
+          <w:rFonts w:asciiTheme="minorHAnsi" w:eastAsiaTheme="minorEastAsia" w:hAnsiTheme="minorHAnsi" w:cstheme="minorHAnsi"/>
+          <w:b/>
+          <w:sz w:val="28"/>
+        </w:rPr>
         <w:t>Generalization</w:t>
       </w:r>
     </w:p>
@@ -6475,6 +6872,7 @@
         <w:rPr>
           <w:rFonts w:asciiTheme="minorHAnsi" w:eastAsiaTheme="minorEastAsia" w:hAnsiTheme="minorHAnsi" w:cstheme="minorHAnsi"/>
           <w:b/>
+          <w:sz w:val="28"/>
         </w:rPr>
         <w:t>Can network fit random variables?</w:t>
       </w:r>
@@ -6498,7 +6896,7 @@
         </w:rPr>
         <w:pict>
           <v:shape id="Picture 34" o:spid="_x0000_s1026" type="#_x0000_t75" alt="https://lh6.googleusercontent.com/7G-53wv9K0gcQtoXBkmch06sdGAFeY56jE_InSHaFtLfZ43phkq6pVewgeF346t_nH-FlvmpDP-O0AX_S4nbPTkSBEToFektvIAr6lNYSO85bcuar5-cNH976WLv3Bg6j1zeu0Kk" style="position:absolute;left:0;text-align:left;margin-left:388.9pt;margin-top:16.1pt;width:123pt;height:156.85pt;z-index:251665408;visibility:visible;mso-wrap-style:square;mso-wrap-edited:f;mso-width-percent:0;mso-height-percent:0;mso-width-percent:0;mso-height-percent:0">
-            <v:imagedata r:id="rId30" r:href="rId31"/>
+            <v:imagedata r:id="rId39" o:title="7G-53wv9K0gcQtoXBkmch06sdGAFeY56jE_InSHaFtLfZ43phkq6pVewgeF346t_nH-FlvmpDP-O0AX_S4nbPTkSBEToFektvIAr6lNYSO85bcuar5-cNH976WLv3Bg6j1zeu0Kk"/>
             <w10:wrap type="square"/>
           </v:shape>
         </w:pict>
@@ -6769,7 +7167,7 @@
                     </pic:cNvPicPr>
                   </pic:nvPicPr>
                   <pic:blipFill>
-                    <a:blip r:embed="rId32" cstate="print">
+                    <a:blip r:embed="rId40" cstate="print">
                       <a:extLst>
                         <a:ext uri="{28A0092B-C50C-407E-A947-70E740481C1C}">
                           <a14:useLocalDpi xmlns:a14="http://schemas.microsoft.com/office/drawing/2010/main" val="0"/>
@@ -7000,6 +7398,7 @@
         <w:rPr>
           <w:rFonts w:asciiTheme="minorHAnsi" w:eastAsiaTheme="minorEastAsia" w:hAnsiTheme="minorHAnsi" w:cstheme="minorHAnsi"/>
           <w:b/>
+          <w:sz w:val="28"/>
         </w:rPr>
         <w:t>Number of parameters vs. Generalization</w:t>
       </w:r>
@@ -7079,7 +7478,7 @@
                     </pic:cNvPicPr>
                   </pic:nvPicPr>
                   <pic:blipFill>
-                    <a:blip r:embed="rId33" r:link="rId34" cstate="print">
+                    <a:blip r:embed="rId41" r:link="rId42" cstate="print">
                       <a:extLst>
                         <a:ext uri="{28A0092B-C50C-407E-A947-70E740481C1C}">
                           <a14:useLocalDpi xmlns:a14="http://schemas.microsoft.com/office/drawing/2010/main" val="0"/>
@@ -7409,7 +7808,7 @@
                     </pic:cNvPicPr>
                   </pic:nvPicPr>
                   <pic:blipFill>
-                    <a:blip r:embed="rId35" cstate="print">
+                    <a:blip r:embed="rId43" cstate="print">
                       <a:extLst>
                         <a:ext uri="{28A0092B-C50C-407E-A947-70E740481C1C}">
                           <a14:useLocalDpi xmlns:a14="http://schemas.microsoft.com/office/drawing/2010/main" val="0"/>
@@ -7488,21 +7887,15 @@
       </w:r>
       <w:r>
         <w:rPr>
-          <w:rFonts w:asciiTheme="minorHAnsi" w:eastAsiaTheme="minorEastAsia" w:hAnsiTheme="minorHAnsi" w:cstheme="minorHAnsi" w:hint="eastAsia"/>
+          <w:rFonts w:asciiTheme="minorHAnsi" w:eastAsiaTheme="minorEastAsia" w:hAnsiTheme="minorHAnsi" w:cstheme="minorHAnsi"/>
         </w:rPr>
         <w:t xml:space="preserve">　　</w:t>
       </w:r>
       <w:r>
         <w:rPr>
-          <w:rFonts w:asciiTheme="minorHAnsi" w:eastAsiaTheme="minorEastAsia" w:hAnsiTheme="minorHAnsi" w:cstheme="minorHAnsi" w:hint="eastAsia"/>
-        </w:rPr>
-        <w:t>首</w:t>
-      </w:r>
-      <w:r>
-        <w:rPr>
-          <w:rFonts w:asciiTheme="minorHAnsi" w:eastAsiaTheme="minorEastAsia" w:hAnsiTheme="minorHAnsi" w:cstheme="minorHAnsi"/>
-        </w:rPr>
-        <w:t>先觀察</w:t>
+          <w:rFonts w:asciiTheme="minorHAnsi" w:eastAsiaTheme="minorEastAsia" w:hAnsiTheme="minorHAnsi" w:cstheme="minorHAnsi"/>
+        </w:rPr>
+        <w:t>首先觀察</w:t>
       </w:r>
       <w:r>
         <w:rPr>
@@ -7564,7 +7957,7 @@
       </w:pPr>
       <w:r>
         <w:rPr>
-          <w:rFonts w:asciiTheme="minorHAnsi" w:eastAsiaTheme="minorEastAsia" w:hAnsiTheme="minorHAnsi" w:cstheme="minorHAnsi" w:hint="eastAsia"/>
+          <w:rFonts w:asciiTheme="minorHAnsi" w:eastAsiaTheme="minorEastAsia" w:hAnsiTheme="minorHAnsi" w:cstheme="minorHAnsi"/>
         </w:rPr>
         <w:t xml:space="preserve">　　</w:t>
       </w:r>
@@ -7631,7 +8024,7 @@
       </w:r>
       <w:r>
         <w:rPr>
-          <w:rFonts w:asciiTheme="minorHAnsi" w:eastAsiaTheme="minorEastAsia" w:hAnsiTheme="minorHAnsi" w:cstheme="minorHAnsi" w:hint="eastAsia"/>
+          <w:rFonts w:asciiTheme="minorHAnsi" w:eastAsiaTheme="minorEastAsia" w:hAnsiTheme="minorHAnsi" w:cstheme="minorHAnsi"/>
           <w:vertAlign w:val="superscript"/>
         </w:rPr>
         <w:t>,</w:t>
@@ -7657,7 +8050,7 @@
       </w:r>
       <w:r>
         <w:rPr>
-          <w:rFonts w:asciiTheme="minorHAnsi" w:eastAsiaTheme="minorEastAsia" w:hAnsiTheme="minorHAnsi" w:cstheme="minorHAnsi" w:hint="eastAsia"/>
+          <w:rFonts w:asciiTheme="minorHAnsi" w:eastAsiaTheme="minorEastAsia" w:hAnsiTheme="minorHAnsi" w:cstheme="minorHAnsi"/>
         </w:rPr>
         <w:t>概念上接近</w:t>
       </w:r>
@@ -7693,21 +8086,15 @@
       </w:r>
       <w:r>
         <w:rPr>
-          <w:rFonts w:asciiTheme="minorHAnsi" w:eastAsiaTheme="minorEastAsia" w:hAnsiTheme="minorHAnsi" w:cstheme="minorHAnsi" w:hint="eastAsia"/>
+          <w:rFonts w:asciiTheme="minorHAnsi" w:eastAsiaTheme="minorEastAsia" w:hAnsiTheme="minorHAnsi" w:cstheme="minorHAnsi"/>
         </w:rPr>
         <w:t>機率</w:t>
       </w:r>
       <w:r>
         <w:rPr>
-          <w:rFonts w:asciiTheme="minorHAnsi" w:eastAsiaTheme="minorEastAsia" w:hAnsiTheme="minorHAnsi" w:cstheme="minorHAnsi" w:hint="eastAsia"/>
-        </w:rPr>
-        <w:t>分</w:t>
-      </w:r>
-      <w:r>
-        <w:rPr>
-          <w:rFonts w:asciiTheme="minorHAnsi" w:eastAsiaTheme="minorEastAsia" w:hAnsiTheme="minorHAnsi" w:cstheme="minorHAnsi"/>
-        </w:rPr>
-        <w:t>佈</w:t>
+          <w:rFonts w:asciiTheme="minorHAnsi" w:eastAsiaTheme="minorEastAsia" w:hAnsiTheme="minorHAnsi" w:cstheme="minorHAnsi"/>
+        </w:rPr>
+        <w:t>分佈</w:t>
       </w:r>
       <w:r>
         <w:rPr>
@@ -7767,13 +8154,7 @@
         <w:rPr>
           <w:rFonts w:asciiTheme="minorHAnsi" w:eastAsiaTheme="minorEastAsia" w:hAnsiTheme="minorHAnsi" w:cstheme="minorHAnsi"/>
         </w:rPr>
-        <w:t>實驗也可以</w:t>
-      </w:r>
-      <w:r>
-        <w:rPr>
-          <w:rFonts w:asciiTheme="minorHAnsi" w:eastAsiaTheme="minorEastAsia" w:hAnsiTheme="minorHAnsi" w:cstheme="minorHAnsi" w:hint="eastAsia"/>
-        </w:rPr>
-        <w:t>得知</w:t>
+        <w:t>實驗也可以得知</w:t>
       </w:r>
       <w:r>
         <w:rPr>
@@ -7785,29 +8166,17 @@
         <w:rPr>
           <w:rFonts w:asciiTheme="minorHAnsi" w:eastAsiaTheme="minorEastAsia" w:hAnsiTheme="minorHAnsi" w:cstheme="minorHAnsi"/>
         </w:rPr>
-        <w:t>較不能</w:t>
-      </w:r>
-      <w:r>
-        <w:rPr>
-          <w:rFonts w:asciiTheme="minorHAnsi" w:eastAsiaTheme="minorEastAsia" w:hAnsiTheme="minorHAnsi" w:cstheme="minorHAnsi" w:hint="eastAsia"/>
-        </w:rPr>
-        <w:t>反映出</w:t>
-      </w:r>
-      <w:r>
-        <w:rPr>
-          <w:rFonts w:asciiTheme="minorHAnsi" w:eastAsiaTheme="minorEastAsia" w:hAnsiTheme="minorHAnsi" w:cstheme="minorHAnsi" w:hint="eastAsia"/>
-        </w:rPr>
-        <w:t>m</w:t>
-      </w:r>
-      <w:r>
-        <w:rPr>
-          <w:rFonts w:asciiTheme="minorHAnsi" w:eastAsiaTheme="minorEastAsia" w:hAnsiTheme="minorHAnsi" w:cstheme="minorHAnsi"/>
-        </w:rPr>
-        <w:t>odel overfitting</w:t>
-      </w:r>
-      <w:r>
-        <w:rPr>
-          <w:rFonts w:asciiTheme="minorHAnsi" w:eastAsiaTheme="minorEastAsia" w:hAnsiTheme="minorHAnsi" w:cstheme="minorHAnsi" w:hint="eastAsia"/>
+        <w:t>較不能反映出</w:t>
+      </w:r>
+      <w:r>
+        <w:rPr>
+          <w:rFonts w:asciiTheme="minorHAnsi" w:eastAsiaTheme="minorEastAsia" w:hAnsiTheme="minorHAnsi" w:cstheme="minorHAnsi"/>
+        </w:rPr>
+        <w:t>model overfitting</w:t>
+      </w:r>
+      <w:r>
+        <w:rPr>
+          <w:rFonts w:asciiTheme="minorHAnsi" w:eastAsiaTheme="minorEastAsia" w:hAnsiTheme="minorHAnsi" w:cstheme="minorHAnsi"/>
         </w:rPr>
         <w:t>的情況</w:t>
       </w:r>
@@ -7824,60 +8193,54 @@
         <w:spacing w:line="276" w:lineRule="auto"/>
         <w:ind w:left="1080"/>
         <w:rPr>
-          <w:rFonts w:asciiTheme="minorHAnsi" w:eastAsiaTheme="minorEastAsia" w:hAnsiTheme="minorHAnsi" w:cstheme="minorHAnsi" w:hint="eastAsia"/>
-        </w:rPr>
-      </w:pPr>
-      <w:r>
-        <w:rPr>
-          <w:rFonts w:asciiTheme="minorHAnsi" w:eastAsiaTheme="minorEastAsia" w:hAnsiTheme="minorHAnsi" w:cstheme="minorHAnsi" w:hint="eastAsia"/>
+          <w:rFonts w:asciiTheme="minorHAnsi" w:eastAsiaTheme="minorEastAsia" w:hAnsiTheme="minorHAnsi" w:cstheme="minorHAnsi"/>
+        </w:rPr>
+      </w:pPr>
+      <w:r>
+        <w:rPr>
+          <w:rFonts w:asciiTheme="minorHAnsi" w:eastAsiaTheme="minorEastAsia" w:hAnsiTheme="minorHAnsi" w:cstheme="minorHAnsi"/>
         </w:rPr>
         <w:t xml:space="preserve">　　至於單純從</w:t>
       </w:r>
       <w:r>
         <w:rPr>
-          <w:rFonts w:asciiTheme="minorHAnsi" w:eastAsiaTheme="minorEastAsia" w:hAnsiTheme="minorHAnsi" w:cstheme="minorHAnsi" w:hint="eastAsia"/>
-        </w:rPr>
-        <w:t>training</w:t>
-      </w:r>
-      <w:r>
-        <w:rPr>
-          <w:rFonts w:asciiTheme="minorHAnsi" w:eastAsiaTheme="minorEastAsia" w:hAnsiTheme="minorHAnsi" w:cstheme="minorHAnsi"/>
-        </w:rPr>
-        <w:t xml:space="preserve"> loss</w:t>
-      </w:r>
-      <w:r>
-        <w:rPr>
-          <w:rFonts w:asciiTheme="minorHAnsi" w:eastAsiaTheme="minorEastAsia" w:hAnsiTheme="minorHAnsi" w:cstheme="minorHAnsi" w:hint="eastAsia"/>
+          <w:rFonts w:asciiTheme="minorHAnsi" w:eastAsiaTheme="minorEastAsia" w:hAnsiTheme="minorHAnsi" w:cstheme="minorHAnsi"/>
+        </w:rPr>
+        <w:t>training loss</w:t>
+      </w:r>
+      <w:r>
+        <w:rPr>
+          <w:rFonts w:asciiTheme="minorHAnsi" w:eastAsiaTheme="minorEastAsia" w:hAnsiTheme="minorHAnsi" w:cstheme="minorHAnsi"/>
         </w:rPr>
         <w:t>和</w:t>
       </w:r>
       <w:r>
         <w:rPr>
-          <w:rFonts w:asciiTheme="minorHAnsi" w:eastAsiaTheme="minorEastAsia" w:hAnsiTheme="minorHAnsi" w:cstheme="minorHAnsi" w:hint="eastAsia"/>
+          <w:rFonts w:asciiTheme="minorHAnsi" w:eastAsiaTheme="minorEastAsia" w:hAnsiTheme="minorHAnsi" w:cstheme="minorHAnsi"/>
         </w:rPr>
         <w:t>accuracy</w:t>
       </w:r>
       <w:r>
         <w:rPr>
-          <w:rFonts w:asciiTheme="minorHAnsi" w:eastAsiaTheme="minorEastAsia" w:hAnsiTheme="minorHAnsi" w:cstheme="minorHAnsi" w:hint="eastAsia"/>
+          <w:rFonts w:asciiTheme="minorHAnsi" w:eastAsiaTheme="minorEastAsia" w:hAnsiTheme="minorHAnsi" w:cstheme="minorHAnsi"/>
         </w:rPr>
         <w:t>來觀察的話，</w:t>
       </w:r>
       <w:r>
         <w:rPr>
-          <w:rFonts w:asciiTheme="minorHAnsi" w:eastAsiaTheme="minorEastAsia" w:hAnsiTheme="minorHAnsi" w:cstheme="minorHAnsi" w:hint="eastAsia"/>
+          <w:rFonts w:asciiTheme="minorHAnsi" w:eastAsiaTheme="minorEastAsia" w:hAnsiTheme="minorHAnsi" w:cstheme="minorHAnsi"/>
         </w:rPr>
         <w:t>的確可以得出參數量越多的模型，其</w:t>
       </w:r>
       <w:r>
         <w:rPr>
-          <w:rFonts w:asciiTheme="minorHAnsi" w:eastAsiaTheme="minorEastAsia" w:hAnsiTheme="minorHAnsi" w:cstheme="minorHAnsi" w:hint="eastAsia"/>
+          <w:rFonts w:asciiTheme="minorHAnsi" w:eastAsiaTheme="minorEastAsia" w:hAnsiTheme="minorHAnsi" w:cstheme="minorHAnsi"/>
         </w:rPr>
         <w:t>capacity</w:t>
       </w:r>
       <w:r>
         <w:rPr>
-          <w:rFonts w:asciiTheme="minorHAnsi" w:eastAsiaTheme="minorEastAsia" w:hAnsiTheme="minorHAnsi" w:cstheme="minorHAnsi" w:hint="eastAsia"/>
+          <w:rFonts w:asciiTheme="minorHAnsi" w:eastAsiaTheme="minorEastAsia" w:hAnsiTheme="minorHAnsi" w:cstheme="minorHAnsi"/>
         </w:rPr>
         <w:t>也就越大的結論。</w:t>
       </w:r>
@@ -7900,6 +8263,7 @@
         <w:rPr>
           <w:rFonts w:asciiTheme="minorHAnsi" w:eastAsiaTheme="minorEastAsia" w:hAnsiTheme="minorHAnsi" w:cstheme="minorHAnsi"/>
           <w:b/>
+          <w:sz w:val="28"/>
         </w:rPr>
         <w:t>Flatness vs. Generalization</w:t>
       </w:r>
@@ -7922,15 +8286,19 @@
         <w:rPr>
           <w:rFonts w:asciiTheme="minorHAnsi" w:eastAsiaTheme="minorEastAsia" w:hAnsiTheme="minorHAnsi" w:cstheme="minorHAnsi"/>
           <w:b/>
-        </w:rPr>
-        <w:t xml:space="preserve"> </w:t>
-      </w:r>
+          <w:sz w:val="28"/>
+        </w:rPr>
+        <w:t xml:space="preserve">Visualize the lines </w:t>
+      </w:r>
+      <w:bookmarkStart w:id="0" w:name="_GoBack"/>
+      <w:bookmarkEnd w:id="0"/>
       <w:r>
         <w:rPr>
           <w:rFonts w:asciiTheme="minorHAnsi" w:eastAsiaTheme="minorEastAsia" w:hAnsiTheme="minorHAnsi" w:cstheme="minorHAnsi"/>
           <w:b/>
-        </w:rPr>
-        <w:t>Visualize the lines between two training approaches</w:t>
+          <w:sz w:val="28"/>
+        </w:rPr>
+        <w:t>between two training approaches</w:t>
       </w:r>
     </w:p>
     <w:p>
@@ -7965,13 +8333,13 @@
       </w:pPr>
       <w:r>
         <w:rPr>
-          <w:rFonts w:asciiTheme="minorHAnsi" w:eastAsiaTheme="minorEastAsia" w:hAnsiTheme="minorHAnsi" w:cstheme="minorHAnsi" w:hint="eastAsia"/>
+          <w:rFonts w:asciiTheme="minorHAnsi" w:eastAsiaTheme="minorEastAsia" w:hAnsiTheme="minorHAnsi" w:cstheme="minorHAnsi"/>
         </w:rPr>
         <w:t xml:space="preserve">　　</w:t>
       </w:r>
       <w:r>
         <w:rPr>
-          <w:rFonts w:asciiTheme="minorHAnsi" w:eastAsiaTheme="minorEastAsia" w:hAnsiTheme="minorHAnsi" w:cstheme="minorHAnsi" w:hint="eastAsia"/>
+          <w:rFonts w:asciiTheme="minorHAnsi" w:eastAsiaTheme="minorEastAsia" w:hAnsiTheme="minorHAnsi" w:cstheme="minorHAnsi"/>
         </w:rPr>
         <w:t>這次的實驗目標是觀察兩個已經</w:t>
       </w:r>
@@ -7983,7 +8351,7 @@
       </w:r>
       <w:r>
         <w:rPr>
-          <w:rFonts w:asciiTheme="minorHAnsi" w:eastAsiaTheme="minorEastAsia" w:hAnsiTheme="minorHAnsi" w:cstheme="minorHAnsi" w:hint="eastAsia"/>
+          <w:rFonts w:asciiTheme="minorHAnsi" w:eastAsiaTheme="minorEastAsia" w:hAnsiTheme="minorHAnsi" w:cstheme="minorHAnsi"/>
         </w:rPr>
         <w:t>完畢的</w:t>
       </w:r>
@@ -7991,37 +8359,25 @@
         <w:rPr>
           <w:rFonts w:asciiTheme="minorHAnsi" w:eastAsiaTheme="minorEastAsia" w:hAnsiTheme="minorHAnsi" w:cstheme="minorHAnsi"/>
         </w:rPr>
-        <w:t xml:space="preserve">model </w:t>
-      </w:r>
-      <w:r>
-        <w:rPr>
-          <w:rFonts w:asciiTheme="minorHAnsi" w:eastAsiaTheme="minorEastAsia" w:hAnsiTheme="minorHAnsi" w:cstheme="minorHAnsi" w:hint="eastAsia"/>
-        </w:rPr>
-        <w:t>(</w:t>
-      </w:r>
-      <w:r>
-        <w:rPr>
-          <w:rFonts w:asciiTheme="minorHAnsi" w:eastAsiaTheme="minorEastAsia" w:hAnsiTheme="minorHAnsi" w:cstheme="minorHAnsi" w:hint="eastAsia"/>
+        <w:t>model (</w:t>
+      </w:r>
+      <w:r>
+        <w:rPr>
+          <w:rFonts w:asciiTheme="minorHAnsi" w:eastAsiaTheme="minorEastAsia" w:hAnsiTheme="minorHAnsi" w:cstheme="minorHAnsi"/>
         </w:rPr>
         <w:t>不同方法</w:t>
       </w:r>
       <w:r>
         <w:rPr>
-          <w:rFonts w:asciiTheme="minorHAnsi" w:eastAsiaTheme="minorEastAsia" w:hAnsiTheme="minorHAnsi" w:cstheme="minorHAnsi" w:hint="eastAsia"/>
+          <w:rFonts w:asciiTheme="minorHAnsi" w:eastAsiaTheme="minorEastAsia" w:hAnsiTheme="minorHAnsi" w:cstheme="minorHAnsi"/>
         </w:rPr>
         <w:t>)</w:t>
       </w:r>
       <w:r>
         <w:rPr>
-          <w:rFonts w:asciiTheme="minorHAnsi" w:eastAsiaTheme="minorEastAsia" w:hAnsiTheme="minorHAnsi" w:cstheme="minorHAnsi" w:hint="eastAsia"/>
-        </w:rPr>
-        <w:t>，沿著</w:t>
-      </w:r>
-      <w:r>
-        <w:rPr>
-          <w:rFonts w:asciiTheme="minorHAnsi" w:eastAsiaTheme="minorEastAsia" w:hAnsiTheme="minorHAnsi" w:cstheme="minorHAnsi" w:hint="eastAsia"/>
-        </w:rPr>
-        <w:t>兩個</w:t>
+          <w:rFonts w:asciiTheme="minorHAnsi" w:eastAsiaTheme="minorEastAsia" w:hAnsiTheme="minorHAnsi" w:cstheme="minorHAnsi"/>
+        </w:rPr>
+        <w:t>，沿著兩個</w:t>
       </w:r>
       <w:r>
         <w:rPr>
@@ -8031,15 +8387,9 @@
       </w:r>
       <w:r>
         <w:rPr>
-          <w:rFonts w:asciiTheme="minorHAnsi" w:eastAsiaTheme="minorEastAsia" w:hAnsiTheme="minorHAnsi" w:cstheme="minorHAnsi" w:hint="eastAsia"/>
-        </w:rPr>
-        <w:t>的方向</w:t>
-      </w:r>
-      <w:r>
-        <w:rPr>
-          <w:rFonts w:asciiTheme="minorHAnsi" w:eastAsiaTheme="minorEastAsia" w:hAnsiTheme="minorHAnsi" w:cstheme="minorHAnsi" w:hint="eastAsia"/>
-        </w:rPr>
-        <w:t>觀察</w:t>
+          <w:rFonts w:asciiTheme="minorHAnsi" w:eastAsiaTheme="minorEastAsia" w:hAnsiTheme="minorHAnsi" w:cstheme="minorHAnsi"/>
+        </w:rPr>
+        <w:t>的方向觀察</w:t>
       </w:r>
       <w:r>
         <w:rPr>
@@ -8049,7 +8399,7 @@
       </w:r>
       <w:r>
         <w:rPr>
-          <w:rFonts w:asciiTheme="minorHAnsi" w:eastAsiaTheme="minorEastAsia" w:hAnsiTheme="minorHAnsi" w:cstheme="minorHAnsi" w:hint="eastAsia"/>
+          <w:rFonts w:asciiTheme="minorHAnsi" w:eastAsiaTheme="minorEastAsia" w:hAnsiTheme="minorHAnsi" w:cstheme="minorHAnsi"/>
         </w:rPr>
         <w:t>的變化以及</w:t>
       </w:r>
@@ -8061,7 +8411,7 @@
       </w:r>
       <w:r>
         <w:rPr>
-          <w:rFonts w:asciiTheme="minorHAnsi" w:eastAsiaTheme="minorEastAsia" w:hAnsiTheme="minorHAnsi" w:cstheme="minorHAnsi" w:hint="eastAsia"/>
+          <w:rFonts w:asciiTheme="minorHAnsi" w:eastAsiaTheme="minorEastAsia" w:hAnsiTheme="minorHAnsi" w:cstheme="minorHAnsi"/>
         </w:rPr>
         <w:t>的變化，以探討</w:t>
       </w:r>
@@ -8073,7 +8423,7 @@
       </w:r>
       <w:r>
         <w:rPr>
-          <w:rFonts w:asciiTheme="minorHAnsi" w:eastAsiaTheme="minorEastAsia" w:hAnsiTheme="minorHAnsi" w:cstheme="minorHAnsi" w:hint="eastAsia"/>
+          <w:rFonts w:asciiTheme="minorHAnsi" w:eastAsiaTheme="minorEastAsia" w:hAnsiTheme="minorHAnsi" w:cstheme="minorHAnsi"/>
         </w:rPr>
         <w:t>的</w:t>
       </w:r>
@@ -8085,34 +8435,42 @@
       </w:r>
       <w:r>
         <w:rPr>
-          <w:rFonts w:asciiTheme="minorHAnsi" w:eastAsiaTheme="minorEastAsia" w:hAnsiTheme="minorHAnsi" w:cstheme="minorHAnsi" w:hint="eastAsia"/>
-        </w:rPr>
-        <w:t>程度。</w:t>
-      </w:r>
-      <w:r>
-        <w:rPr>
-          <w:rFonts w:asciiTheme="minorHAnsi" w:eastAsiaTheme="minorEastAsia" w:hAnsiTheme="minorHAnsi" w:cstheme="minorHAnsi" w:hint="eastAsia"/>
-        </w:rPr>
-        <w:t>我們的實驗模型是在</w:t>
-      </w:r>
-      <w:r>
-        <w:rPr>
-          <w:rFonts w:asciiTheme="minorHAnsi" w:eastAsiaTheme="minorEastAsia" w:hAnsiTheme="minorHAnsi" w:cstheme="minorHAnsi" w:hint="eastAsia"/>
+          <w:rFonts w:asciiTheme="minorHAnsi" w:eastAsiaTheme="minorEastAsia" w:hAnsiTheme="minorHAnsi" w:cstheme="minorHAnsi"/>
+        </w:rPr>
+        <w:t>程度。我們的實驗模型是在</w:t>
+      </w:r>
+      <w:r>
+        <w:rPr>
+          <w:rFonts w:asciiTheme="minorHAnsi" w:eastAsiaTheme="minorEastAsia" w:hAnsiTheme="minorHAnsi" w:cstheme="minorHAnsi"/>
         </w:rPr>
         <w:t>1-1</w:t>
       </w:r>
       <w:r>
         <w:rPr>
-          <w:rFonts w:asciiTheme="minorHAnsi" w:eastAsiaTheme="minorEastAsia" w:hAnsiTheme="minorHAnsi" w:cstheme="minorHAnsi" w:hint="eastAsia"/>
-        </w:rPr>
-        <w:t>中</w:t>
-      </w:r>
-      <w:r>
-        <w:rPr>
-          <w:rFonts w:asciiTheme="minorHAnsi" w:eastAsiaTheme="minorEastAsia" w:hAnsiTheme="minorHAnsi" w:cstheme="minorHAnsi" w:hint="eastAsia"/>
-        </w:rPr>
-        <w:t>使用在</w:t>
-      </w:r>
+          <w:rFonts w:asciiTheme="minorHAnsi" w:eastAsiaTheme="minorEastAsia" w:hAnsiTheme="minorHAnsi" w:cstheme="minorHAnsi"/>
+        </w:rPr>
+        <w:t>中使用在</w:t>
+      </w:r>
+      <w:r>
+        <w:rPr>
+          <w:rFonts w:asciiTheme="minorHAnsi" w:eastAsiaTheme="minorEastAsia" w:hAnsiTheme="minorHAnsi" w:cstheme="minorHAnsi"/>
+        </w:rPr>
+        <w:t xml:space="preserve"> MNIST</w:t>
+      </w:r>
+      <w:r>
+        <w:rPr>
+          <w:rFonts w:asciiTheme="minorHAnsi" w:eastAsiaTheme="minorEastAsia" w:hAnsiTheme="minorHAnsi" w:cstheme="minorHAnsi"/>
+        </w:rPr>
+        <w:t>上的</w:t>
+      </w:r>
+      <w:proofErr w:type="spellStart"/>
+      <w:r>
+        <w:rPr>
+          <w:rFonts w:asciiTheme="minorHAnsi" w:eastAsiaTheme="minorEastAsia" w:hAnsiTheme="minorHAnsi" w:cstheme="minorHAnsi"/>
+        </w:rPr>
+        <w:t>DeepMnistCNN</w:t>
+      </w:r>
+      <w:proofErr w:type="spellEnd"/>
       <w:r>
         <w:rPr>
           <w:rFonts w:asciiTheme="minorHAnsi" w:eastAsiaTheme="minorEastAsia" w:hAnsiTheme="minorHAnsi" w:cstheme="minorHAnsi"/>
@@ -8121,120 +8479,76 @@
       </w:r>
       <w:r>
         <w:rPr>
-          <w:rFonts w:asciiTheme="minorHAnsi" w:eastAsiaTheme="minorEastAsia" w:hAnsiTheme="minorHAnsi" w:cstheme="minorHAnsi" w:hint="eastAsia"/>
-        </w:rPr>
-        <w:t>MNIST</w:t>
-      </w:r>
-      <w:r>
-        <w:rPr>
-          <w:rFonts w:asciiTheme="minorHAnsi" w:eastAsiaTheme="minorEastAsia" w:hAnsiTheme="minorHAnsi" w:cstheme="minorHAnsi" w:hint="eastAsia"/>
-        </w:rPr>
-        <w:t>上</w:t>
-      </w:r>
-      <w:r>
-        <w:rPr>
-          <w:rFonts w:asciiTheme="minorHAnsi" w:eastAsiaTheme="minorEastAsia" w:hAnsiTheme="minorHAnsi" w:cstheme="minorHAnsi" w:hint="eastAsia"/>
-        </w:rPr>
-        <w:t>的</w:t>
+          <w:rFonts w:asciiTheme="minorHAnsi" w:eastAsiaTheme="minorEastAsia" w:hAnsiTheme="minorHAnsi" w:cstheme="minorHAnsi"/>
+        </w:rPr>
+        <w:t>模型，參數量</w:t>
+      </w:r>
+      <w:r>
+        <w:rPr>
+          <w:rFonts w:asciiTheme="minorHAnsi" w:eastAsiaTheme="minorEastAsia" w:hAnsiTheme="minorHAnsi" w:cstheme="minorHAnsi"/>
+        </w:rPr>
+        <w:t xml:space="preserve"> 6720</w:t>
+      </w:r>
+      <w:r>
+        <w:rPr>
+          <w:rFonts w:asciiTheme="minorHAnsi" w:eastAsiaTheme="minorEastAsia" w:hAnsiTheme="minorHAnsi" w:cstheme="minorHAnsi"/>
+        </w:rPr>
+        <w:t>，總共對兩組變量做訓練，一組為</w:t>
+      </w:r>
+      <w:r>
+        <w:rPr>
+          <w:rFonts w:asciiTheme="minorHAnsi" w:eastAsiaTheme="minorEastAsia" w:hAnsiTheme="minorHAnsi" w:cstheme="minorHAnsi"/>
+        </w:rPr>
+        <w:t>batch size 64 vs. 1024</w:t>
+      </w:r>
+      <w:r>
+        <w:rPr>
+          <w:rFonts w:asciiTheme="minorHAnsi" w:eastAsiaTheme="minorEastAsia" w:hAnsiTheme="minorHAnsi" w:cstheme="minorHAnsi"/>
+        </w:rPr>
+        <w:t>，另一組為</w:t>
+      </w:r>
+      <w:r>
+        <w:rPr>
+          <w:rFonts w:asciiTheme="minorHAnsi" w:eastAsiaTheme="minorEastAsia" w:hAnsiTheme="minorHAnsi" w:cstheme="minorHAnsi"/>
+        </w:rPr>
+        <w:t xml:space="preserve"> learning rate 1e-3 vs. 1e-2</w:t>
+      </w:r>
+      <w:r>
+        <w:rPr>
+          <w:rFonts w:asciiTheme="minorHAnsi" w:eastAsiaTheme="minorEastAsia" w:hAnsiTheme="minorHAnsi" w:cstheme="minorHAnsi"/>
+        </w:rPr>
+        <w:t>，</w:t>
+      </w:r>
+      <w:r>
+        <w:rPr>
+          <w:rFonts w:asciiTheme="minorHAnsi" w:eastAsiaTheme="minorEastAsia" w:hAnsiTheme="minorHAnsi" w:cstheme="minorHAnsi"/>
+        </w:rPr>
+        <w:t xml:space="preserve">optimizer </w:t>
+      </w:r>
+      <w:r>
+        <w:rPr>
+          <w:rFonts w:asciiTheme="minorHAnsi" w:eastAsiaTheme="minorEastAsia" w:hAnsiTheme="minorHAnsi" w:cstheme="minorHAnsi"/>
+        </w:rPr>
+        <w:t>皆使用</w:t>
+      </w:r>
+      <w:r>
+        <w:rPr>
+          <w:rFonts w:asciiTheme="minorHAnsi" w:eastAsiaTheme="minorEastAsia" w:hAnsiTheme="minorHAnsi" w:cstheme="minorHAnsi"/>
+        </w:rPr>
+        <w:t xml:space="preserve"> Adam (</w:t>
       </w:r>
       <w:proofErr w:type="spellStart"/>
       <w:r>
         <w:rPr>
-          <w:rFonts w:asciiTheme="minorHAnsi" w:eastAsiaTheme="minorEastAsia" w:hAnsiTheme="minorHAnsi" w:cstheme="minorHAnsi" w:hint="eastAsia"/>
-        </w:rPr>
-        <w:t>DeepMnist</w:t>
-      </w:r>
-      <w:r>
-        <w:rPr>
-          <w:rFonts w:asciiTheme="minorHAnsi" w:eastAsiaTheme="minorEastAsia" w:hAnsiTheme="minorHAnsi" w:cstheme="minorHAnsi"/>
-        </w:rPr>
-        <w:t>CNN</w:t>
+          <w:rFonts w:asciiTheme="minorHAnsi" w:eastAsiaTheme="minorEastAsia" w:hAnsiTheme="minorHAnsi" w:cstheme="minorHAnsi"/>
+        </w:rPr>
+        <w:t>lr</w:t>
       </w:r>
       <w:proofErr w:type="spellEnd"/>
       <w:r>
         <w:rPr>
           <w:rFonts w:asciiTheme="minorHAnsi" w:eastAsiaTheme="minorEastAsia" w:hAnsiTheme="minorHAnsi" w:cstheme="minorHAnsi"/>
         </w:rPr>
-        <w:t xml:space="preserve"> </w:t>
-      </w:r>
-      <w:r>
-        <w:rPr>
-          <w:rFonts w:asciiTheme="minorHAnsi" w:eastAsiaTheme="minorEastAsia" w:hAnsiTheme="minorHAnsi" w:cstheme="minorHAnsi" w:hint="eastAsia"/>
-        </w:rPr>
-        <w:t>模型，</w:t>
-      </w:r>
-      <w:r>
-        <w:rPr>
-          <w:rFonts w:asciiTheme="minorHAnsi" w:eastAsiaTheme="minorEastAsia" w:hAnsiTheme="minorHAnsi" w:cstheme="minorHAnsi" w:hint="eastAsia"/>
-        </w:rPr>
-        <w:t>參數量</w:t>
-      </w:r>
-      <w:r>
-        <w:rPr>
-          <w:rFonts w:asciiTheme="minorHAnsi" w:eastAsiaTheme="minorEastAsia" w:hAnsiTheme="minorHAnsi" w:cstheme="minorHAnsi"/>
-        </w:rPr>
-        <w:t xml:space="preserve"> 6720</w:t>
-      </w:r>
-      <w:r>
-        <w:rPr>
-          <w:rFonts w:asciiTheme="minorHAnsi" w:eastAsiaTheme="minorEastAsia" w:hAnsiTheme="minorHAnsi" w:cstheme="minorHAnsi" w:hint="eastAsia"/>
-        </w:rPr>
-        <w:t>，總共對兩組變量做訓練，一組為</w:t>
-      </w:r>
-      <w:r>
-        <w:rPr>
-          <w:rFonts w:asciiTheme="minorHAnsi" w:eastAsiaTheme="minorEastAsia" w:hAnsiTheme="minorHAnsi" w:cstheme="minorHAnsi"/>
-        </w:rPr>
-        <w:t>batch size 64 vs. 1024</w:t>
-      </w:r>
-      <w:r>
-        <w:rPr>
-          <w:rFonts w:asciiTheme="minorHAnsi" w:eastAsiaTheme="minorEastAsia" w:hAnsiTheme="minorHAnsi" w:cstheme="minorHAnsi" w:hint="eastAsia"/>
-        </w:rPr>
-        <w:t>，另一組為</w:t>
-      </w:r>
-      <w:r>
-        <w:rPr>
-          <w:rFonts w:asciiTheme="minorHAnsi" w:eastAsiaTheme="minorEastAsia" w:hAnsiTheme="minorHAnsi" w:cstheme="minorHAnsi"/>
-        </w:rPr>
-        <w:t xml:space="preserve"> learning rate 1e-3 vs. 1e-2</w:t>
-      </w:r>
-      <w:r>
-        <w:rPr>
-          <w:rFonts w:asciiTheme="minorHAnsi" w:eastAsiaTheme="minorEastAsia" w:hAnsiTheme="minorHAnsi" w:cstheme="minorHAnsi" w:hint="eastAsia"/>
-        </w:rPr>
-        <w:t>，</w:t>
-      </w:r>
-      <w:r>
-        <w:rPr>
-          <w:rFonts w:asciiTheme="minorHAnsi" w:eastAsiaTheme="minorEastAsia" w:hAnsiTheme="minorHAnsi" w:cstheme="minorHAnsi"/>
-        </w:rPr>
-        <w:t xml:space="preserve">optimizer </w:t>
-      </w:r>
-      <w:r>
-        <w:rPr>
-          <w:rFonts w:asciiTheme="minorHAnsi" w:eastAsiaTheme="minorEastAsia" w:hAnsiTheme="minorHAnsi" w:cstheme="minorHAnsi" w:hint="eastAsia"/>
-        </w:rPr>
-        <w:t>皆使用</w:t>
-      </w:r>
-      <w:r>
-        <w:rPr>
-          <w:rFonts w:asciiTheme="minorHAnsi" w:eastAsiaTheme="minorEastAsia" w:hAnsiTheme="minorHAnsi" w:cstheme="minorHAnsi"/>
-        </w:rPr>
-        <w:t xml:space="preserve"> Adam (</w:t>
-      </w:r>
-      <w:proofErr w:type="spellStart"/>
-      <w:r>
-        <w:rPr>
-          <w:rFonts w:asciiTheme="minorHAnsi" w:eastAsiaTheme="minorEastAsia" w:hAnsiTheme="minorHAnsi" w:cstheme="minorHAnsi"/>
-        </w:rPr>
-        <w:t>lr</w:t>
-      </w:r>
-      <w:proofErr w:type="spellEnd"/>
-      <w:r>
-        <w:rPr>
-          <w:rFonts w:asciiTheme="minorHAnsi" w:eastAsiaTheme="minorEastAsia" w:hAnsiTheme="minorHAnsi" w:cstheme="minorHAnsi"/>
-        </w:rPr>
         <w:t>=1e-3</w:t>
       </w:r>
       <w:r>
@@ -8245,7 +8559,7 @@
       </w:r>
       <w:r>
         <w:rPr>
-          <w:rFonts w:asciiTheme="minorHAnsi" w:eastAsiaTheme="minorEastAsia" w:hAnsiTheme="minorHAnsi" w:cstheme="minorHAnsi" w:hint="eastAsia"/>
+          <w:rFonts w:asciiTheme="minorHAnsi" w:eastAsiaTheme="minorEastAsia" w:hAnsiTheme="minorHAnsi" w:cstheme="minorHAnsi"/>
         </w:rPr>
         <w:t>。</w:t>
       </w:r>
@@ -8274,18 +8588,31 @@
     <w:p>
       <w:pPr>
         <w:ind w:left="993"/>
-      </w:pPr>
-      <w:r>
+        <w:rPr>
+          <w:rFonts w:asciiTheme="minorHAnsi" w:hAnsiTheme="minorHAnsi" w:cstheme="minorHAnsi"/>
+        </w:rPr>
+      </w:pPr>
+      <w:r>
+        <w:rPr>
+          <w:rFonts w:asciiTheme="minorHAnsi" w:hAnsiTheme="minorHAnsi" w:cstheme="minorHAnsi"/>
+        </w:rPr>
         <w:fldChar w:fldCharType="begin"/>
       </w:r>
       <w:r>
+        <w:rPr>
+          <w:rFonts w:asciiTheme="minorHAnsi" w:hAnsiTheme="minorHAnsi" w:cstheme="minorHAnsi"/>
+        </w:rPr>
         <w:instrText xml:space="preserve"> INCLUDEPICTURE "https://lh5.googleusercontent.com/0yBh0XJCuxB9pycItUV9XK_FPNmLO7uwQJvhZ_WxhLNzuMx4MxWcjlJjWEQvmYBMEQ4KMyUuph8ZFz1P1P3OoSIOAuw0D4tvPgtimRWX8_ElauTg4HxciWla850HNhq9UEEDSDyI" \* MERGEFORMATINET </w:instrText>
       </w:r>
       <w:r>
+        <w:rPr>
+          <w:rFonts w:asciiTheme="minorHAnsi" w:hAnsiTheme="minorHAnsi" w:cstheme="minorHAnsi"/>
+        </w:rPr>
         <w:fldChar w:fldCharType="separate"/>
       </w:r>
       <w:r>
         <w:rPr>
+          <w:rFonts w:asciiTheme="minorHAnsi" w:hAnsiTheme="minorHAnsi" w:cstheme="minorHAnsi"/>
           <w:noProof/>
         </w:rPr>
         <w:drawing>
@@ -8306,7 +8633,7 @@
                     </pic:cNvPicPr>
                   </pic:nvPicPr>
                   <pic:blipFill>
-                    <a:blip r:embed="rId36" cstate="print">
+                    <a:blip r:embed="rId44" cstate="print">
                       <a:extLst>
                         <a:ext uri="{28A0092B-C50C-407E-A947-70E740481C1C}">
                           <a14:useLocalDpi xmlns:a14="http://schemas.microsoft.com/office/drawing/2010/main" val="0"/>
@@ -8338,22 +8665,38 @@
         </w:drawing>
       </w:r>
       <w:r>
+        <w:rPr>
+          <w:rFonts w:asciiTheme="minorHAnsi" w:hAnsiTheme="minorHAnsi" w:cstheme="minorHAnsi"/>
+        </w:rPr>
         <w:fldChar w:fldCharType="end"/>
       </w:r>
       <w:r>
+        <w:rPr>
+          <w:rFonts w:asciiTheme="minorHAnsi" w:hAnsiTheme="minorHAnsi" w:cstheme="minorHAnsi"/>
+        </w:rPr>
         <w:t xml:space="preserve"> </w:t>
       </w:r>
       <w:r>
+        <w:rPr>
+          <w:rFonts w:asciiTheme="minorHAnsi" w:hAnsiTheme="minorHAnsi" w:cstheme="minorHAnsi"/>
+        </w:rPr>
         <w:fldChar w:fldCharType="begin"/>
       </w:r>
       <w:r>
+        <w:rPr>
+          <w:rFonts w:asciiTheme="minorHAnsi" w:hAnsiTheme="minorHAnsi" w:cstheme="minorHAnsi"/>
+        </w:rPr>
         <w:instrText xml:space="preserve"> INCLUDEPICTURE "https://lh5.googleusercontent.com/-f8VNdHdzV0Up9dX49PCe_PELL4Yrlxh8FnceqpbmKhyJxiFWezO9XPlLiSMc2vsmlt2vBnxVv0spzwx2U57-40pZ33VMI1uaJ1PnFt5THu_3y0lpuet2ApPYilLk4r8uT2UrRpg" \* MERGEFORMATINET </w:instrText>
       </w:r>
       <w:r>
+        <w:rPr>
+          <w:rFonts w:asciiTheme="minorHAnsi" w:hAnsiTheme="minorHAnsi" w:cstheme="minorHAnsi"/>
+        </w:rPr>
         <w:fldChar w:fldCharType="separate"/>
       </w:r>
       <w:r>
         <w:rPr>
+          <w:rFonts w:asciiTheme="minorHAnsi" w:hAnsiTheme="minorHAnsi" w:cstheme="minorHAnsi"/>
           <w:noProof/>
         </w:rPr>
         <w:drawing>
@@ -8374,7 +8717,7 @@
                     </pic:cNvPicPr>
                   </pic:nvPicPr>
                   <pic:blipFill>
-                    <a:blip r:embed="rId37" cstate="print">
+                    <a:blip r:embed="rId45" cstate="print">
                       <a:extLst>
                         <a:ext uri="{28A0092B-C50C-407E-A947-70E740481C1C}">
                           <a14:useLocalDpi xmlns:a14="http://schemas.microsoft.com/office/drawing/2010/main" val="0"/>
@@ -8406,12 +8749,18 @@
         </w:drawing>
       </w:r>
       <w:r>
+        <w:rPr>
+          <w:rFonts w:asciiTheme="minorHAnsi" w:hAnsiTheme="minorHAnsi" w:cstheme="minorHAnsi"/>
+        </w:rPr>
         <w:fldChar w:fldCharType="end"/>
       </w:r>
     </w:p>
     <w:p>
       <w:pPr>
         <w:ind w:left="993"/>
+        <w:rPr>
+          <w:rFonts w:asciiTheme="minorHAnsi" w:hAnsiTheme="minorHAnsi" w:cstheme="minorHAnsi"/>
+        </w:rPr>
       </w:pPr>
     </w:p>
     <w:p>
@@ -8446,15 +8795,9 @@
       </w:pPr>
       <w:r>
         <w:rPr>
-          <w:rFonts w:asciiTheme="minorHAnsi" w:eastAsiaTheme="minorEastAsia" w:hAnsiTheme="minorHAnsi" w:cstheme="minorHAnsi" w:hint="eastAsia"/>
-        </w:rPr>
-        <w:t xml:space="preserve">　　</w:t>
-      </w:r>
-      <w:r>
-        <w:rPr>
-          <w:rFonts w:asciiTheme="minorHAnsi" w:eastAsiaTheme="minorEastAsia" w:hAnsiTheme="minorHAnsi" w:cstheme="minorHAnsi" w:hint="eastAsia"/>
-        </w:rPr>
-        <w:t>實驗結果如上圖，比較</w:t>
+          <w:rFonts w:asciiTheme="minorHAnsi" w:eastAsiaTheme="minorEastAsia" w:hAnsiTheme="minorHAnsi" w:cstheme="minorHAnsi"/>
+        </w:rPr>
+        <w:t xml:space="preserve">　　實驗結果如上圖，比較</w:t>
       </w:r>
       <w:r>
         <w:rPr>
@@ -8464,21 +8807,9 @@
       </w:r>
       <w:r>
         <w:rPr>
-          <w:rFonts w:asciiTheme="minorHAnsi" w:eastAsiaTheme="minorEastAsia" w:hAnsiTheme="minorHAnsi" w:cstheme="minorHAnsi" w:hint="eastAsia"/>
-        </w:rPr>
-        <w:t>的部份</w:t>
-      </w:r>
-      <w:r>
-        <w:rPr>
-          <w:rFonts w:asciiTheme="minorHAnsi" w:eastAsiaTheme="minorEastAsia" w:hAnsiTheme="minorHAnsi" w:cstheme="minorHAnsi" w:hint="eastAsia"/>
-        </w:rPr>
-        <w:t>，如上左圖。</w:t>
-      </w:r>
-      <w:r>
-        <w:rPr>
-          <w:rFonts w:asciiTheme="minorHAnsi" w:eastAsiaTheme="minorEastAsia" w:hAnsiTheme="minorHAnsi" w:cstheme="minorHAnsi" w:hint="eastAsia"/>
-        </w:rPr>
-        <w:t>我們可以發現在</w:t>
+          <w:rFonts w:asciiTheme="minorHAnsi" w:eastAsiaTheme="minorEastAsia" w:hAnsiTheme="minorHAnsi" w:cstheme="minorHAnsi"/>
+        </w:rPr>
+        <w:t>的部份，如上左圖。我們可以發現在</w:t>
       </w:r>
       <w:r>
         <w:rPr>
@@ -8488,7 +8819,7 @@
       </w:r>
       <w:r>
         <w:rPr>
-          <w:rFonts w:asciiTheme="minorHAnsi" w:eastAsiaTheme="minorEastAsia" w:hAnsiTheme="minorHAnsi" w:cstheme="minorHAnsi" w:hint="eastAsia"/>
+          <w:rFonts w:asciiTheme="minorHAnsi" w:eastAsiaTheme="minorEastAsia" w:hAnsiTheme="minorHAnsi" w:cstheme="minorHAnsi"/>
         </w:rPr>
         <w:t>比較小的情況下，模型可能更</w:t>
       </w:r>
@@ -8500,7 +8831,7 @@
       </w:r>
       <w:r>
         <w:rPr>
-          <w:rFonts w:asciiTheme="minorHAnsi" w:eastAsiaTheme="minorEastAsia" w:hAnsiTheme="minorHAnsi" w:cstheme="minorHAnsi" w:hint="eastAsia"/>
+          <w:rFonts w:asciiTheme="minorHAnsi" w:eastAsiaTheme="minorEastAsia" w:hAnsiTheme="minorHAnsi" w:cstheme="minorHAnsi"/>
         </w:rPr>
         <w:t>容易走到一個</w:t>
       </w:r>
@@ -8512,7 +8843,7 @@
       </w:r>
       <w:r>
         <w:rPr>
-          <w:rFonts w:asciiTheme="minorHAnsi" w:eastAsiaTheme="minorEastAsia" w:hAnsiTheme="minorHAnsi" w:cstheme="minorHAnsi" w:hint="eastAsia"/>
+          <w:rFonts w:asciiTheme="minorHAnsi" w:eastAsiaTheme="minorEastAsia" w:hAnsiTheme="minorHAnsi" w:cstheme="minorHAnsi"/>
         </w:rPr>
         <w:t>比較低的地方，不過在我們實驗結果中，</w:t>
       </w:r>
@@ -8525,7 +8856,7 @@
       </w:r>
       <w:r>
         <w:rPr>
-          <w:rFonts w:asciiTheme="minorHAnsi" w:eastAsiaTheme="minorEastAsia" w:hAnsiTheme="minorHAnsi" w:cstheme="minorHAnsi" w:hint="eastAsia"/>
+          <w:rFonts w:asciiTheme="minorHAnsi" w:eastAsiaTheme="minorEastAsia" w:hAnsiTheme="minorHAnsi" w:cstheme="minorHAnsi"/>
         </w:rPr>
         <w:t>較小的模型反而走到了一個較走感覺上</w:t>
       </w:r>
@@ -8537,15 +8868,9 @@
       </w:r>
       <w:r>
         <w:rPr>
-          <w:rFonts w:asciiTheme="minorHAnsi" w:eastAsiaTheme="minorEastAsia" w:hAnsiTheme="minorHAnsi" w:cstheme="minorHAnsi" w:hint="eastAsia"/>
-        </w:rPr>
-        <w:t>較差的低點。推測原因為，可能在這方向上的特別陡峭，但其他</w:t>
-      </w:r>
-      <w:r>
-        <w:rPr>
-          <w:rFonts w:asciiTheme="minorHAnsi" w:eastAsiaTheme="minorEastAsia" w:hAnsiTheme="minorHAnsi" w:cstheme="minorHAnsi" w:hint="eastAsia"/>
-        </w:rPr>
-        <w:t>方向上卻不然。再者由於此繪圖方法是</w:t>
+          <w:rFonts w:asciiTheme="minorHAnsi" w:eastAsiaTheme="minorEastAsia" w:hAnsiTheme="minorHAnsi" w:cstheme="minorHAnsi"/>
+        </w:rPr>
+        <w:t>較差的低點。推測原因為，可能在這方向上的特別陡峭，但其他方向上卻不然。再者由於此繪圖方法是</w:t>
       </w:r>
       <w:r>
         <w:rPr>
@@ -8555,7 +8880,7 @@
       </w:r>
       <w:r>
         <w:rPr>
-          <w:rFonts w:asciiTheme="minorHAnsi" w:eastAsiaTheme="minorEastAsia" w:hAnsiTheme="minorHAnsi" w:cstheme="minorHAnsi" w:hint="eastAsia"/>
+          <w:rFonts w:asciiTheme="minorHAnsi" w:eastAsiaTheme="minorEastAsia" w:hAnsiTheme="minorHAnsi" w:cstheme="minorHAnsi"/>
         </w:rPr>
         <w:t>，其實在線性的圖中這兩點看起來都相當的平坦。</w:t>
       </w:r>
@@ -8571,15 +8896,9 @@
       </w:pPr>
       <w:r>
         <w:rPr>
-          <w:rFonts w:asciiTheme="minorHAnsi" w:eastAsiaTheme="minorEastAsia" w:hAnsiTheme="minorHAnsi" w:cstheme="minorHAnsi" w:hint="eastAsia"/>
-        </w:rPr>
-        <w:t xml:space="preserve">　　接著</w:t>
-      </w:r>
-      <w:r>
-        <w:rPr>
-          <w:rFonts w:asciiTheme="minorHAnsi" w:eastAsiaTheme="minorEastAsia" w:hAnsiTheme="minorHAnsi" w:cstheme="minorHAnsi" w:hint="eastAsia"/>
-        </w:rPr>
-        <w:t>比較</w:t>
+          <w:rFonts w:asciiTheme="minorHAnsi" w:eastAsiaTheme="minorEastAsia" w:hAnsiTheme="minorHAnsi" w:cstheme="minorHAnsi"/>
+        </w:rPr>
+        <w:t xml:space="preserve">　　接著比較</w:t>
       </w:r>
       <w:r>
         <w:rPr>
@@ -8589,21 +8908,9 @@
       </w:r>
       <w:r>
         <w:rPr>
-          <w:rFonts w:asciiTheme="minorHAnsi" w:eastAsiaTheme="minorEastAsia" w:hAnsiTheme="minorHAnsi" w:cstheme="minorHAnsi" w:hint="eastAsia"/>
-        </w:rPr>
-        <w:t>的部份</w:t>
-      </w:r>
-      <w:r>
-        <w:rPr>
-          <w:rFonts w:asciiTheme="minorHAnsi" w:eastAsiaTheme="minorEastAsia" w:hAnsiTheme="minorHAnsi" w:cstheme="minorHAnsi" w:hint="eastAsia"/>
-        </w:rPr>
-        <w:t>，如上右圖。</w:t>
-      </w:r>
-      <w:r>
-        <w:rPr>
-          <w:rFonts w:asciiTheme="minorHAnsi" w:eastAsiaTheme="minorEastAsia" w:hAnsiTheme="minorHAnsi" w:cstheme="minorHAnsi" w:hint="eastAsia"/>
-        </w:rPr>
-        <w:t>我們一樣可以發現到當</w:t>
+          <w:rFonts w:asciiTheme="minorHAnsi" w:eastAsiaTheme="minorEastAsia" w:hAnsiTheme="minorHAnsi" w:cstheme="minorHAnsi"/>
+        </w:rPr>
+        <w:t>的部份，如上右圖。我們一樣可以發現到當</w:t>
       </w:r>
       <w:r>
         <w:rPr>
@@ -8613,7 +8920,7 @@
       </w:r>
       <w:r>
         <w:rPr>
-          <w:rFonts w:asciiTheme="minorHAnsi" w:eastAsiaTheme="minorEastAsia" w:hAnsiTheme="minorHAnsi" w:cstheme="minorHAnsi" w:hint="eastAsia"/>
+          <w:rFonts w:asciiTheme="minorHAnsi" w:eastAsiaTheme="minorEastAsia" w:hAnsiTheme="minorHAnsi" w:cstheme="minorHAnsi"/>
         </w:rPr>
         <w:t>比較小時，模型一樣走到了一個</w:t>
       </w:r>
@@ -8625,7 +8932,7 @@
       </w:r>
       <w:r>
         <w:rPr>
-          <w:rFonts w:asciiTheme="minorHAnsi" w:eastAsiaTheme="minorEastAsia" w:hAnsiTheme="minorHAnsi" w:cstheme="minorHAnsi" w:hint="eastAsia"/>
+          <w:rFonts w:asciiTheme="minorHAnsi" w:eastAsiaTheme="minorEastAsia" w:hAnsiTheme="minorHAnsi" w:cstheme="minorHAnsi"/>
         </w:rPr>
         <w:t>更低的地方，不過在這個方向上</w:t>
       </w:r>
@@ -8651,7 +8958,7 @@
       </w:r>
       <w:r>
         <w:rPr>
-          <w:rFonts w:asciiTheme="minorHAnsi" w:eastAsiaTheme="minorEastAsia" w:hAnsiTheme="minorHAnsi" w:cstheme="minorHAnsi" w:hint="eastAsia"/>
+          <w:rFonts w:asciiTheme="minorHAnsi" w:eastAsiaTheme="minorEastAsia" w:hAnsiTheme="minorHAnsi" w:cstheme="minorHAnsi"/>
         </w:rPr>
         <w:t>比較小的</w:t>
       </w:r>
@@ -8663,7 +8970,7 @@
       </w:r>
       <w:r>
         <w:rPr>
-          <w:rFonts w:asciiTheme="minorHAnsi" w:eastAsiaTheme="minorEastAsia" w:hAnsiTheme="minorHAnsi" w:cstheme="minorHAnsi" w:hint="eastAsia"/>
+          <w:rFonts w:asciiTheme="minorHAnsi" w:eastAsiaTheme="minorEastAsia" w:hAnsiTheme="minorHAnsi" w:cstheme="minorHAnsi"/>
         </w:rPr>
         <w:t>反而走到了一個</w:t>
       </w:r>
@@ -8675,7 +8982,7 @@
       </w:r>
       <w:r>
         <w:rPr>
-          <w:rFonts w:asciiTheme="minorHAnsi" w:eastAsiaTheme="minorEastAsia" w:hAnsiTheme="minorHAnsi" w:cstheme="minorHAnsi" w:hint="eastAsia"/>
+          <w:rFonts w:asciiTheme="minorHAnsi" w:eastAsiaTheme="minorEastAsia" w:hAnsiTheme="minorHAnsi" w:cstheme="minorHAnsi"/>
         </w:rPr>
         <w:t>較大的地方，推測的原因跟上述的差不多。但是也可能這並不是巧合，還需要更多的實驗來佐證。</w:t>
       </w:r>
@@ -8686,7 +8993,7 @@
         <w:spacing w:line="276" w:lineRule="auto"/>
         <w:ind w:left="1080"/>
         <w:rPr>
-          <w:rFonts w:asciiTheme="minorHAnsi" w:eastAsiaTheme="minorEastAsia" w:hAnsiTheme="minorHAnsi" w:cstheme="minorHAnsi" w:hint="eastAsia"/>
+          <w:rFonts w:asciiTheme="minorHAnsi" w:eastAsiaTheme="minorEastAsia" w:hAnsiTheme="minorHAnsi" w:cstheme="minorHAnsi"/>
         </w:rPr>
       </w:pPr>
     </w:p>
@@ -8708,13 +9015,7 @@
         <w:rPr>
           <w:rFonts w:asciiTheme="minorHAnsi" w:eastAsiaTheme="minorEastAsia" w:hAnsiTheme="minorHAnsi" w:cstheme="minorHAnsi"/>
           <w:b/>
-        </w:rPr>
-        <w:t xml:space="preserve"> </w:t>
-      </w:r>
-      <w:r>
-        <w:rPr>
-          <w:rFonts w:asciiTheme="minorHAnsi" w:eastAsiaTheme="minorEastAsia" w:hAnsiTheme="minorHAnsi" w:cstheme="minorHAnsi"/>
-          <w:b/>
+          <w:sz w:val="28"/>
         </w:rPr>
         <w:t>Visualize the sensitivities of different training approaches</w:t>
       </w:r>
@@ -8751,185 +9052,131 @@
       </w:pPr>
       <w:r>
         <w:rPr>
-          <w:rFonts w:asciiTheme="minorHAnsi" w:eastAsiaTheme="minorEastAsia" w:hAnsiTheme="minorHAnsi" w:cstheme="minorHAnsi" w:hint="eastAsia"/>
+          <w:rFonts w:asciiTheme="minorHAnsi" w:eastAsiaTheme="minorEastAsia" w:hAnsiTheme="minorHAnsi" w:cstheme="minorHAnsi"/>
+        </w:rPr>
+        <w:t xml:space="preserve">　　在本實驗中試著觀察</w:t>
+      </w:r>
+      <w:r>
+        <w:rPr>
+          <w:rFonts w:asciiTheme="minorHAnsi" w:eastAsiaTheme="minorEastAsia" w:hAnsiTheme="minorHAnsi" w:cstheme="minorHAnsi"/>
+        </w:rPr>
+        <w:t xml:space="preserve"> sensitivity </w:t>
+      </w:r>
+      <w:r>
+        <w:rPr>
+          <w:rFonts w:asciiTheme="minorHAnsi" w:eastAsiaTheme="minorEastAsia" w:hAnsiTheme="minorHAnsi" w:cstheme="minorHAnsi"/>
+        </w:rPr>
+        <w:t>對於</w:t>
+      </w:r>
+      <w:r>
+        <w:rPr>
+          <w:rFonts w:asciiTheme="minorHAnsi" w:eastAsiaTheme="minorEastAsia" w:hAnsiTheme="minorHAnsi" w:cstheme="minorHAnsi"/>
+        </w:rPr>
+        <w:t xml:space="preserve"> generalization </w:t>
+      </w:r>
+      <w:r>
+        <w:rPr>
+          <w:rFonts w:asciiTheme="minorHAnsi" w:eastAsiaTheme="minorEastAsia" w:hAnsiTheme="minorHAnsi" w:cstheme="minorHAnsi"/>
+        </w:rPr>
+        <w:t>的相關程度，我們將實驗做在</w:t>
+      </w:r>
+      <w:r>
+        <w:rPr>
+          <w:rFonts w:asciiTheme="minorHAnsi" w:eastAsiaTheme="minorEastAsia" w:hAnsiTheme="minorHAnsi" w:cstheme="minorHAnsi"/>
+        </w:rPr>
+        <w:t xml:space="preserve"> MNIST </w:t>
+      </w:r>
+      <w:r>
+        <w:rPr>
+          <w:rFonts w:asciiTheme="minorHAnsi" w:eastAsiaTheme="minorEastAsia" w:hAnsiTheme="minorHAnsi" w:cstheme="minorHAnsi"/>
+        </w:rPr>
+        <w:t>和</w:t>
+      </w:r>
+      <w:r>
+        <w:rPr>
+          <w:rFonts w:asciiTheme="minorHAnsi" w:eastAsiaTheme="minorEastAsia" w:hAnsiTheme="minorHAnsi" w:cstheme="minorHAnsi"/>
+        </w:rPr>
+        <w:t xml:space="preserve"> CIFAR-10</w:t>
+      </w:r>
+      <w:r>
+        <w:rPr>
+          <w:rFonts w:asciiTheme="minorHAnsi" w:eastAsiaTheme="minorEastAsia" w:hAnsiTheme="minorHAnsi" w:cstheme="minorHAnsi"/>
+        </w:rPr>
+        <w:t>上，不過由於</w:t>
+      </w:r>
+      <w:r>
+        <w:rPr>
+          <w:rFonts w:asciiTheme="minorHAnsi" w:eastAsiaTheme="minorEastAsia" w:hAnsiTheme="minorHAnsi" w:cstheme="minorHAnsi"/>
+        </w:rPr>
+        <w:t xml:space="preserve"> MNIST </w:t>
+      </w:r>
+      <w:r>
+        <w:rPr>
+          <w:rFonts w:asciiTheme="minorHAnsi" w:eastAsiaTheme="minorEastAsia" w:hAnsiTheme="minorHAnsi" w:cstheme="minorHAnsi"/>
+        </w:rPr>
+        <w:t>實在太容易</w:t>
+      </w:r>
+      <w:r>
+        <w:rPr>
+          <w:rFonts w:asciiTheme="minorHAnsi" w:eastAsiaTheme="minorEastAsia" w:hAnsiTheme="minorHAnsi" w:cstheme="minorHAnsi"/>
+        </w:rPr>
+        <w:t xml:space="preserve"> train </w:t>
+      </w:r>
+      <w:r>
+        <w:rPr>
+          <w:rFonts w:asciiTheme="minorHAnsi" w:eastAsiaTheme="minorEastAsia" w:hAnsiTheme="minorHAnsi" w:cstheme="minorHAnsi"/>
+        </w:rPr>
+        <w:t>到準確率都直接封頂，故只展示</w:t>
+      </w:r>
+      <w:r>
+        <w:rPr>
+          <w:rFonts w:asciiTheme="minorHAnsi" w:eastAsiaTheme="minorEastAsia" w:hAnsiTheme="minorHAnsi" w:cstheme="minorHAnsi"/>
+        </w:rPr>
+        <w:t xml:space="preserve"> CIFAR-10 </w:t>
+      </w:r>
+      <w:r>
+        <w:rPr>
+          <w:rFonts w:asciiTheme="minorHAnsi" w:eastAsiaTheme="minorEastAsia" w:hAnsiTheme="minorHAnsi" w:cstheme="minorHAnsi"/>
+        </w:rPr>
+        <w:t>的實驗結果。</w:t>
+      </w:r>
+    </w:p>
+    <w:p>
+      <w:pPr>
+        <w:pStyle w:val="ListParagraph"/>
+        <w:spacing w:line="276" w:lineRule="auto"/>
+        <w:ind w:left="1080"/>
+        <w:rPr>
+          <w:rFonts w:asciiTheme="minorHAnsi" w:eastAsiaTheme="minorEastAsia" w:hAnsiTheme="minorHAnsi" w:cstheme="minorHAnsi"/>
+        </w:rPr>
+      </w:pPr>
+      <w:r>
+        <w:rPr>
+          <w:rFonts w:asciiTheme="minorHAnsi" w:eastAsiaTheme="minorEastAsia" w:hAnsiTheme="minorHAnsi" w:cstheme="minorHAnsi"/>
         </w:rPr>
         <w:t xml:space="preserve">　　</w:t>
       </w:r>
       <w:r>
         <w:rPr>
-          <w:rFonts w:asciiTheme="minorHAnsi" w:eastAsiaTheme="minorEastAsia" w:hAnsiTheme="minorHAnsi" w:cstheme="minorHAnsi" w:hint="eastAsia"/>
-        </w:rPr>
-        <w:t>在本實驗中試著觀察</w:t>
-      </w:r>
-      <w:r>
-        <w:rPr>
-          <w:rFonts w:asciiTheme="minorHAnsi" w:eastAsiaTheme="minorEastAsia" w:hAnsiTheme="minorHAnsi" w:cstheme="minorHAnsi"/>
-        </w:rPr>
-        <w:t xml:space="preserve"> sensitivity </w:t>
-      </w:r>
-      <w:r>
-        <w:rPr>
-          <w:rFonts w:asciiTheme="minorHAnsi" w:eastAsiaTheme="minorEastAsia" w:hAnsiTheme="minorHAnsi" w:cstheme="minorHAnsi" w:hint="eastAsia"/>
-        </w:rPr>
-        <w:t>對於</w:t>
-      </w:r>
-      <w:r>
-        <w:rPr>
-          <w:rFonts w:asciiTheme="minorHAnsi" w:eastAsiaTheme="minorEastAsia" w:hAnsiTheme="minorHAnsi" w:cstheme="minorHAnsi"/>
-        </w:rPr>
-        <w:t xml:space="preserve"> generalization </w:t>
-      </w:r>
-      <w:r>
-        <w:rPr>
-          <w:rFonts w:asciiTheme="minorHAnsi" w:eastAsiaTheme="minorEastAsia" w:hAnsiTheme="minorHAnsi" w:cstheme="minorHAnsi" w:hint="eastAsia"/>
-        </w:rPr>
-        <w:t>的相關程度，我們將實驗做在</w:t>
-      </w:r>
-      <w:r>
-        <w:rPr>
-          <w:rFonts w:asciiTheme="minorHAnsi" w:eastAsiaTheme="minorEastAsia" w:hAnsiTheme="minorHAnsi" w:cstheme="minorHAnsi"/>
-        </w:rPr>
-        <w:t xml:space="preserve"> </w:t>
-      </w:r>
-      <w:r>
-        <w:rPr>
-          <w:rFonts w:asciiTheme="minorHAnsi" w:eastAsiaTheme="minorEastAsia" w:hAnsiTheme="minorHAnsi" w:cstheme="minorHAnsi"/>
-        </w:rPr>
-        <w:t>MNIST</w:t>
-      </w:r>
-      <w:r>
-        <w:rPr>
-          <w:rFonts w:asciiTheme="minorHAnsi" w:eastAsiaTheme="minorEastAsia" w:hAnsiTheme="minorHAnsi" w:cstheme="minorHAnsi"/>
-        </w:rPr>
-        <w:t xml:space="preserve"> </w:t>
-      </w:r>
-      <w:r>
-        <w:rPr>
-          <w:rFonts w:asciiTheme="minorHAnsi" w:eastAsiaTheme="minorEastAsia" w:hAnsiTheme="minorHAnsi" w:cstheme="minorHAnsi" w:hint="eastAsia"/>
-        </w:rPr>
-        <w:t>和</w:t>
-      </w:r>
-      <w:r>
-        <w:rPr>
-          <w:rFonts w:asciiTheme="minorHAnsi" w:eastAsiaTheme="minorEastAsia" w:hAnsiTheme="minorHAnsi" w:cstheme="minorHAnsi"/>
-        </w:rPr>
-        <w:t xml:space="preserve"> </w:t>
-      </w:r>
-      <w:r>
-        <w:rPr>
-          <w:rFonts w:asciiTheme="minorHAnsi" w:eastAsiaTheme="minorEastAsia" w:hAnsiTheme="minorHAnsi" w:cstheme="minorHAnsi" w:hint="eastAsia"/>
-        </w:rPr>
-        <w:t>CIFAR</w:t>
-      </w:r>
-      <w:r>
-        <w:rPr>
-          <w:rFonts w:asciiTheme="minorHAnsi" w:eastAsiaTheme="minorEastAsia" w:hAnsiTheme="minorHAnsi" w:cstheme="minorHAnsi"/>
-        </w:rPr>
-        <w:t>-10</w:t>
-      </w:r>
-      <w:r>
-        <w:rPr>
-          <w:rFonts w:asciiTheme="minorHAnsi" w:eastAsiaTheme="minorEastAsia" w:hAnsiTheme="minorHAnsi" w:cstheme="minorHAnsi" w:hint="eastAsia"/>
-        </w:rPr>
-        <w:t>上，不過由於</w:t>
-      </w:r>
-      <w:r>
-        <w:rPr>
-          <w:rFonts w:asciiTheme="minorHAnsi" w:eastAsiaTheme="minorEastAsia" w:hAnsiTheme="minorHAnsi" w:cstheme="minorHAnsi"/>
-        </w:rPr>
-        <w:t xml:space="preserve"> </w:t>
-      </w:r>
-      <w:r>
-        <w:rPr>
-          <w:rFonts w:asciiTheme="minorHAnsi" w:eastAsiaTheme="minorEastAsia" w:hAnsiTheme="minorHAnsi" w:cstheme="minorHAnsi"/>
-        </w:rPr>
-        <w:t>MNIST</w:t>
-      </w:r>
-      <w:r>
-        <w:rPr>
-          <w:rFonts w:asciiTheme="minorHAnsi" w:eastAsiaTheme="minorEastAsia" w:hAnsiTheme="minorHAnsi" w:cstheme="minorHAnsi"/>
-        </w:rPr>
-        <w:t xml:space="preserve"> </w:t>
-      </w:r>
-      <w:r>
-        <w:rPr>
-          <w:rFonts w:asciiTheme="minorHAnsi" w:eastAsiaTheme="minorEastAsia" w:hAnsiTheme="minorHAnsi" w:cstheme="minorHAnsi" w:hint="eastAsia"/>
-        </w:rPr>
-        <w:t>實在太容易</w:t>
-      </w:r>
-      <w:r>
-        <w:rPr>
-          <w:rFonts w:asciiTheme="minorHAnsi" w:eastAsiaTheme="minorEastAsia" w:hAnsiTheme="minorHAnsi" w:cstheme="minorHAnsi"/>
-        </w:rPr>
-        <w:t xml:space="preserve"> train </w:t>
-      </w:r>
-      <w:r>
-        <w:rPr>
-          <w:rFonts w:asciiTheme="minorHAnsi" w:eastAsiaTheme="minorEastAsia" w:hAnsiTheme="minorHAnsi" w:cstheme="minorHAnsi" w:hint="eastAsia"/>
-        </w:rPr>
-        <w:t>到準確率都直接封頂，故只展示</w:t>
-      </w:r>
-      <w:r>
-        <w:rPr>
-          <w:rFonts w:asciiTheme="minorHAnsi" w:eastAsiaTheme="minorEastAsia" w:hAnsiTheme="minorHAnsi" w:cstheme="minorHAnsi"/>
-        </w:rPr>
-        <w:t xml:space="preserve"> </w:t>
-      </w:r>
-      <w:r>
-        <w:rPr>
-          <w:rFonts w:asciiTheme="minorHAnsi" w:eastAsiaTheme="minorEastAsia" w:hAnsiTheme="minorHAnsi" w:cstheme="minorHAnsi"/>
-        </w:rPr>
-        <w:t>CIFAR-10</w:t>
-      </w:r>
-      <w:r>
-        <w:rPr>
-          <w:rFonts w:asciiTheme="minorHAnsi" w:eastAsiaTheme="minorEastAsia" w:hAnsiTheme="minorHAnsi" w:cstheme="minorHAnsi"/>
-        </w:rPr>
-        <w:t xml:space="preserve"> </w:t>
-      </w:r>
-      <w:r>
-        <w:rPr>
-          <w:rFonts w:asciiTheme="minorHAnsi" w:eastAsiaTheme="minorEastAsia" w:hAnsiTheme="minorHAnsi" w:cstheme="minorHAnsi" w:hint="eastAsia"/>
-        </w:rPr>
-        <w:t>的實驗結果。</w:t>
-      </w:r>
-    </w:p>
-    <w:p>
-      <w:pPr>
-        <w:pStyle w:val="ListParagraph"/>
-        <w:spacing w:line="276" w:lineRule="auto"/>
-        <w:ind w:left="1080"/>
-        <w:rPr>
-          <w:rFonts w:asciiTheme="minorHAnsi" w:eastAsiaTheme="minorEastAsia" w:hAnsiTheme="minorHAnsi" w:cstheme="minorHAnsi" w:hint="eastAsia"/>
-        </w:rPr>
-      </w:pPr>
-      <w:r>
-        <w:rPr>
-          <w:rFonts w:asciiTheme="minorHAnsi" w:eastAsiaTheme="minorEastAsia" w:hAnsiTheme="minorHAnsi" w:cstheme="minorHAnsi" w:hint="eastAsia"/>
-        </w:rPr>
-        <w:t xml:space="preserve">　　</w:t>
-      </w:r>
-      <w:r>
-        <w:rPr>
-          <w:rFonts w:asciiTheme="minorHAnsi" w:eastAsiaTheme="minorEastAsia" w:hAnsiTheme="minorHAnsi" w:cstheme="minorHAnsi" w:hint="eastAsia"/>
+          <w:rFonts w:asciiTheme="minorHAnsi" w:eastAsiaTheme="minorEastAsia" w:hAnsiTheme="minorHAnsi" w:cstheme="minorHAnsi"/>
         </w:rPr>
         <w:t>實驗模型皆與</w:t>
       </w:r>
       <w:r>
         <w:rPr>
-          <w:rFonts w:asciiTheme="minorHAnsi" w:eastAsiaTheme="minorEastAsia" w:hAnsiTheme="minorHAnsi" w:cstheme="minorHAnsi" w:hint="eastAsia"/>
+          <w:rFonts w:asciiTheme="minorHAnsi" w:eastAsiaTheme="minorEastAsia" w:hAnsiTheme="minorHAnsi" w:cstheme="minorHAnsi"/>
         </w:rPr>
         <w:t>1-1</w:t>
       </w:r>
       <w:r>
         <w:rPr>
-          <w:rFonts w:asciiTheme="minorHAnsi" w:eastAsiaTheme="minorEastAsia" w:hAnsiTheme="minorHAnsi" w:cstheme="minorHAnsi" w:hint="eastAsia"/>
+          <w:rFonts w:asciiTheme="minorHAnsi" w:eastAsiaTheme="minorEastAsia" w:hAnsiTheme="minorHAnsi" w:cstheme="minorHAnsi"/>
         </w:rPr>
         <w:t>中</w:t>
       </w:r>
       <w:r>
         <w:rPr>
-          <w:rFonts w:asciiTheme="minorHAnsi" w:eastAsiaTheme="minorEastAsia" w:hAnsiTheme="minorHAnsi" w:cstheme="minorHAnsi" w:hint="eastAsia"/>
+          <w:rFonts w:asciiTheme="minorHAnsi" w:eastAsiaTheme="minorEastAsia" w:hAnsiTheme="minorHAnsi" w:cstheme="minorHAnsi"/>
         </w:rPr>
         <w:t>用於</w:t>
       </w:r>
@@ -8937,43 +9184,31 @@
         <w:rPr>
           <w:rFonts w:asciiTheme="minorHAnsi" w:eastAsiaTheme="minorEastAsia" w:hAnsiTheme="minorHAnsi" w:cstheme="minorHAnsi"/>
         </w:rPr>
-        <w:t xml:space="preserve"> </w:t>
-      </w:r>
-      <w:r>
-        <w:rPr>
-          <w:rFonts w:asciiTheme="minorHAnsi" w:eastAsiaTheme="minorEastAsia" w:hAnsiTheme="minorHAnsi" w:cstheme="minorHAnsi"/>
-        </w:rPr>
-        <w:t>CIFAR-</w:t>
-      </w:r>
-      <w:r>
-        <w:rPr>
-          <w:rFonts w:asciiTheme="minorHAnsi" w:eastAsiaTheme="minorEastAsia" w:hAnsiTheme="minorHAnsi" w:cstheme="minorHAnsi"/>
-        </w:rPr>
-        <w:t>10</w:t>
-      </w:r>
-      <w:r>
-        <w:rPr>
-          <w:rFonts w:asciiTheme="minorHAnsi" w:eastAsiaTheme="minorEastAsia" w:hAnsiTheme="minorHAnsi" w:cstheme="minorHAnsi" w:hint="eastAsia"/>
+        <w:t xml:space="preserve"> CIFAR-10</w:t>
+      </w:r>
+      <w:r>
+        <w:rPr>
+          <w:rFonts w:asciiTheme="minorHAnsi" w:eastAsiaTheme="minorEastAsia" w:hAnsiTheme="minorHAnsi" w:cstheme="minorHAnsi"/>
         </w:rPr>
         <w:t>的</w:t>
       </w:r>
       <w:proofErr w:type="spellStart"/>
       <w:r>
         <w:rPr>
-          <w:rFonts w:asciiTheme="minorHAnsi" w:eastAsiaTheme="minorEastAsia" w:hAnsiTheme="minorHAnsi" w:cstheme="minorHAnsi" w:hint="eastAsia"/>
+          <w:rFonts w:asciiTheme="minorHAnsi" w:eastAsiaTheme="minorEastAsia" w:hAnsiTheme="minorHAnsi" w:cstheme="minorHAnsi"/>
         </w:rPr>
         <w:t>DeepCifarCNN</w:t>
       </w:r>
       <w:proofErr w:type="spellEnd"/>
       <w:r>
         <w:rPr>
-          <w:rFonts w:asciiTheme="minorHAnsi" w:eastAsiaTheme="minorEastAsia" w:hAnsiTheme="minorHAnsi" w:cstheme="minorHAnsi" w:hint="eastAsia"/>
+          <w:rFonts w:asciiTheme="minorHAnsi" w:eastAsiaTheme="minorEastAsia" w:hAnsiTheme="minorHAnsi" w:cstheme="minorHAnsi"/>
         </w:rPr>
         <w:t>架構相同，總參數量</w:t>
       </w:r>
       <w:r>
         <w:rPr>
-          <w:rFonts w:asciiTheme="minorHAnsi" w:eastAsiaTheme="minorEastAsia" w:hAnsiTheme="minorHAnsi" w:cstheme="minorHAnsi" w:hint="eastAsia"/>
+          <w:rFonts w:asciiTheme="minorHAnsi" w:eastAsiaTheme="minorEastAsia" w:hAnsiTheme="minorHAnsi" w:cstheme="minorHAnsi"/>
         </w:rPr>
         <w:t>為</w:t>
       </w:r>
@@ -8985,7 +9220,7 @@
       </w:r>
       <w:r>
         <w:rPr>
-          <w:rFonts w:asciiTheme="minorHAnsi" w:eastAsiaTheme="minorEastAsia" w:hAnsiTheme="minorHAnsi" w:cstheme="minorHAnsi" w:hint="eastAsia"/>
+          <w:rFonts w:asciiTheme="minorHAnsi" w:eastAsiaTheme="minorEastAsia" w:hAnsiTheme="minorHAnsi" w:cstheme="minorHAnsi"/>
         </w:rPr>
         <w:t>，</w:t>
       </w:r>
@@ -8997,7 +9232,7 @@
       </w:r>
       <w:r>
         <w:rPr>
-          <w:rFonts w:asciiTheme="minorHAnsi" w:eastAsiaTheme="minorEastAsia" w:hAnsiTheme="minorHAnsi" w:cstheme="minorHAnsi" w:hint="eastAsia"/>
+          <w:rFonts w:asciiTheme="minorHAnsi" w:eastAsiaTheme="minorEastAsia" w:hAnsiTheme="minorHAnsi" w:cstheme="minorHAnsi"/>
         </w:rPr>
         <w:t>使用</w:t>
       </w:r>
@@ -9023,15 +9258,9 @@
       </w:r>
       <w:r>
         <w:rPr>
-          <w:rFonts w:asciiTheme="minorHAnsi" w:eastAsiaTheme="minorEastAsia" w:hAnsiTheme="minorHAnsi" w:cstheme="minorHAnsi" w:hint="eastAsia"/>
-        </w:rPr>
-        <w:t>，總共對</w:t>
-      </w:r>
-      <w:r>
-        <w:rPr>
-          <w:rFonts w:asciiTheme="minorHAnsi" w:eastAsiaTheme="minorEastAsia" w:hAnsiTheme="minorHAnsi" w:cstheme="minorHAnsi" w:hint="eastAsia"/>
-        </w:rPr>
-        <w:t>六種不同的</w:t>
+          <w:rFonts w:asciiTheme="minorHAnsi" w:eastAsiaTheme="minorEastAsia" w:hAnsiTheme="minorHAnsi" w:cstheme="minorHAnsi"/>
+        </w:rPr>
+        <w:t>，總共對六種不同的</w:t>
       </w:r>
       <w:r>
         <w:rPr>
@@ -9041,7 +9270,7 @@
       </w:r>
       <w:r>
         <w:rPr>
-          <w:rFonts w:asciiTheme="minorHAnsi" w:eastAsiaTheme="minorEastAsia" w:hAnsiTheme="minorHAnsi" w:cstheme="minorHAnsi" w:hint="eastAsia"/>
+          <w:rFonts w:asciiTheme="minorHAnsi" w:eastAsiaTheme="minorEastAsia" w:hAnsiTheme="minorHAnsi" w:cstheme="minorHAnsi"/>
         </w:rPr>
         <w:t>做訓練，</w:t>
       </w:r>
@@ -9053,7 +9282,7 @@
       </w:r>
       <w:r>
         <w:rPr>
-          <w:rFonts w:asciiTheme="minorHAnsi" w:eastAsiaTheme="minorEastAsia" w:hAnsiTheme="minorHAnsi" w:cstheme="minorHAnsi" w:hint="eastAsia"/>
+          <w:rFonts w:asciiTheme="minorHAnsi" w:eastAsiaTheme="minorEastAsia" w:hAnsiTheme="minorHAnsi" w:cstheme="minorHAnsi"/>
         </w:rPr>
         <w:t>的計算就如老師上課時講的方法一樣，將所有</w:t>
       </w:r>
@@ -9065,7 +9294,7 @@
       </w:r>
       <w:r>
         <w:rPr>
-          <w:rFonts w:asciiTheme="minorHAnsi" w:eastAsiaTheme="minorEastAsia" w:hAnsiTheme="minorHAnsi" w:cstheme="minorHAnsi" w:hint="eastAsia"/>
+          <w:rFonts w:asciiTheme="minorHAnsi" w:eastAsiaTheme="minorEastAsia" w:hAnsiTheme="minorHAnsi" w:cstheme="minorHAnsi"/>
         </w:rPr>
         <w:t>對</w:t>
       </w:r>
@@ -9077,7 +9306,7 @@
       </w:r>
       <w:r>
         <w:rPr>
-          <w:rFonts w:asciiTheme="minorHAnsi" w:eastAsiaTheme="minorEastAsia" w:hAnsiTheme="minorHAnsi" w:cstheme="minorHAnsi" w:hint="eastAsia"/>
+          <w:rFonts w:asciiTheme="minorHAnsi" w:eastAsiaTheme="minorEastAsia" w:hAnsiTheme="minorHAnsi" w:cstheme="minorHAnsi"/>
         </w:rPr>
         <w:t>的</w:t>
       </w:r>
@@ -9089,7 +9318,7 @@
       </w:r>
       <w:r>
         <w:rPr>
-          <w:rFonts w:asciiTheme="minorHAnsi" w:eastAsiaTheme="minorEastAsia" w:hAnsiTheme="minorHAnsi" w:cstheme="minorHAnsi" w:hint="eastAsia"/>
+          <w:rFonts w:asciiTheme="minorHAnsi" w:eastAsiaTheme="minorEastAsia" w:hAnsiTheme="minorHAnsi" w:cstheme="minorHAnsi"/>
         </w:rPr>
         <w:t>平方加總後開根號。</w:t>
       </w:r>
@@ -9112,23 +9341,19 @@
           <w:rFonts w:asciiTheme="minorHAnsi" w:eastAsiaTheme="minorEastAsia" w:hAnsiTheme="minorHAnsi" w:cstheme="minorHAnsi"/>
           <w:b/>
         </w:rPr>
-        <w:t xml:space="preserve">Plot the figures of </w:t>
-      </w:r>
-      <w:r>
-        <w:rPr>
-          <w:rFonts w:asciiTheme="minorHAnsi" w:eastAsiaTheme="minorEastAsia" w:hAnsiTheme="minorHAnsi" w:cstheme="minorHAnsi"/>
-          <w:b/>
-        </w:rPr>
-        <w:t>training and testing, loss and accuracy, sensitivity to chosen variable. (1%)</w:t>
+        <w:t>Plot the figures of training and testing, loss and accuracy, sensitivity to chosen variable. (1%)</w:t>
       </w:r>
     </w:p>
     <w:p>
       <w:pPr>
         <w:ind w:left="720"/>
-      </w:pPr>
-      <w:r>
-        <w:rPr>
-          <w:rFonts w:ascii="Arial" w:hAnsi="Arial" w:cs="Arial"/>
+        <w:rPr>
+          <w:rFonts w:asciiTheme="minorHAnsi" w:hAnsiTheme="minorHAnsi" w:cstheme="minorHAnsi"/>
+        </w:rPr>
+      </w:pPr>
+      <w:r>
+        <w:rPr>
+          <w:rFonts w:asciiTheme="minorHAnsi" w:hAnsiTheme="minorHAnsi" w:cstheme="minorHAnsi"/>
           <w:color w:val="000000"/>
           <w:sz w:val="22"/>
           <w:szCs w:val="22"/>
@@ -9137,7 +9362,7 @@
       </w:r>
       <w:r>
         <w:rPr>
-          <w:rFonts w:ascii="Arial" w:hAnsi="Arial" w:cs="Arial"/>
+          <w:rFonts w:asciiTheme="minorHAnsi" w:hAnsiTheme="minorHAnsi" w:cstheme="minorHAnsi"/>
           <w:color w:val="000000"/>
           <w:sz w:val="22"/>
           <w:szCs w:val="22"/>
@@ -9146,7 +9371,7 @@
       </w:r>
       <w:r>
         <w:rPr>
-          <w:rFonts w:ascii="Arial" w:hAnsi="Arial" w:cs="Arial"/>
+          <w:rFonts w:asciiTheme="minorHAnsi" w:hAnsiTheme="minorHAnsi" w:cstheme="minorHAnsi"/>
           <w:color w:val="000000"/>
           <w:sz w:val="22"/>
           <w:szCs w:val="22"/>
@@ -9155,6 +9380,7 @@
       </w:r>
       <w:r>
         <w:rPr>
+          <w:rFonts w:asciiTheme="minorHAnsi" w:hAnsiTheme="minorHAnsi" w:cstheme="minorHAnsi"/>
           <w:noProof/>
         </w:rPr>
         <w:drawing>
@@ -9175,7 +9401,7 @@
                     </pic:cNvPicPr>
                   </pic:nvPicPr>
                   <pic:blipFill>
-                    <a:blip r:embed="rId38" cstate="print">
+                    <a:blip r:embed="rId46" cstate="print">
                       <a:extLst>
                         <a:ext uri="{28A0092B-C50C-407E-A947-70E740481C1C}">
                           <a14:useLocalDpi xmlns:a14="http://schemas.microsoft.com/office/drawing/2010/main" val="0"/>
@@ -9208,7 +9434,7 @@
       </w:r>
       <w:r>
         <w:rPr>
-          <w:rFonts w:ascii="Arial" w:hAnsi="Arial" w:cs="Arial"/>
+          <w:rFonts w:asciiTheme="minorHAnsi" w:hAnsiTheme="minorHAnsi" w:cstheme="minorHAnsi"/>
           <w:color w:val="000000"/>
           <w:sz w:val="22"/>
           <w:szCs w:val="22"/>
@@ -9248,15 +9474,9 @@
       </w:pPr>
       <w:r>
         <w:rPr>
-          <w:rFonts w:asciiTheme="minorHAnsi" w:eastAsiaTheme="minorEastAsia" w:hAnsiTheme="minorHAnsi" w:cstheme="minorHAnsi" w:hint="eastAsia"/>
-        </w:rPr>
-        <w:t xml:space="preserve">　　</w:t>
-      </w:r>
-      <w:r>
-        <w:rPr>
-          <w:rFonts w:asciiTheme="minorHAnsi" w:eastAsiaTheme="minorEastAsia" w:hAnsiTheme="minorHAnsi" w:cstheme="minorHAnsi" w:hint="eastAsia"/>
-        </w:rPr>
-        <w:t>在實驗結果中，我們可以發現這種方法定義的</w:t>
+          <w:rFonts w:asciiTheme="minorHAnsi" w:eastAsiaTheme="minorEastAsia" w:hAnsiTheme="minorHAnsi" w:cstheme="minorHAnsi"/>
+        </w:rPr>
+        <w:t xml:space="preserve">　　在實驗結果中，我們可以發現這種方法定義的</w:t>
       </w:r>
       <w:r>
         <w:rPr>
@@ -9266,13 +9486,13 @@
       </w:r>
       <w:r>
         <w:rPr>
-          <w:rFonts w:asciiTheme="minorHAnsi" w:eastAsiaTheme="minorEastAsia" w:hAnsiTheme="minorHAnsi" w:cstheme="minorHAnsi" w:hint="eastAsia"/>
+          <w:rFonts w:asciiTheme="minorHAnsi" w:eastAsiaTheme="minorEastAsia" w:hAnsiTheme="minorHAnsi" w:cstheme="minorHAnsi"/>
         </w:rPr>
         <w:t>大致上</w:t>
       </w:r>
       <w:r>
         <w:rPr>
-          <w:rFonts w:asciiTheme="minorHAnsi" w:eastAsiaTheme="minorEastAsia" w:hAnsiTheme="minorHAnsi" w:cstheme="minorHAnsi" w:hint="eastAsia"/>
+          <w:rFonts w:asciiTheme="minorHAnsi" w:eastAsiaTheme="minorEastAsia" w:hAnsiTheme="minorHAnsi" w:cstheme="minorHAnsi"/>
         </w:rPr>
         <w:t>能夠反應在</w:t>
       </w:r>
@@ -9284,19 +9504,19 @@
       </w:r>
       <w:r>
         <w:rPr>
-          <w:rFonts w:asciiTheme="minorHAnsi" w:eastAsiaTheme="minorEastAsia" w:hAnsiTheme="minorHAnsi" w:cstheme="minorHAnsi" w:hint="eastAsia"/>
+          <w:rFonts w:asciiTheme="minorHAnsi" w:eastAsiaTheme="minorEastAsia" w:hAnsiTheme="minorHAnsi" w:cstheme="minorHAnsi"/>
         </w:rPr>
         <w:t>的表現</w:t>
       </w:r>
       <w:r>
         <w:rPr>
-          <w:rFonts w:asciiTheme="minorHAnsi" w:eastAsiaTheme="minorEastAsia" w:hAnsiTheme="minorHAnsi" w:cstheme="minorHAnsi" w:hint="eastAsia"/>
+          <w:rFonts w:asciiTheme="minorHAnsi" w:eastAsiaTheme="minorEastAsia" w:hAnsiTheme="minorHAnsi" w:cstheme="minorHAnsi"/>
         </w:rPr>
         <w:t>上，不過細節</w:t>
       </w:r>
       <w:r>
         <w:rPr>
-          <w:rFonts w:asciiTheme="minorHAnsi" w:eastAsiaTheme="minorEastAsia" w:hAnsiTheme="minorHAnsi" w:cstheme="minorHAnsi" w:hint="eastAsia"/>
+          <w:rFonts w:asciiTheme="minorHAnsi" w:eastAsiaTheme="minorEastAsia" w:hAnsiTheme="minorHAnsi" w:cstheme="minorHAnsi"/>
         </w:rPr>
         <w:t>的部份卻沒辦法充分反應，如上圖中我們可以發現</w:t>
       </w:r>
@@ -9308,7 +9528,7 @@
       </w:r>
       <w:r>
         <w:rPr>
-          <w:rFonts w:asciiTheme="minorHAnsi" w:eastAsiaTheme="minorEastAsia" w:hAnsiTheme="minorHAnsi" w:cstheme="minorHAnsi" w:hint="eastAsia"/>
+          <w:rFonts w:asciiTheme="minorHAnsi" w:eastAsiaTheme="minorEastAsia" w:hAnsiTheme="minorHAnsi" w:cstheme="minorHAnsi"/>
         </w:rPr>
         <w:t>在</w:t>
       </w:r>
@@ -9320,7 +9540,7 @@
       </w:r>
       <w:r>
         <w:rPr>
-          <w:rFonts w:asciiTheme="minorHAnsi" w:eastAsiaTheme="minorEastAsia" w:hAnsiTheme="minorHAnsi" w:cstheme="minorHAnsi" w:hint="eastAsia"/>
+          <w:rFonts w:asciiTheme="minorHAnsi" w:eastAsiaTheme="minorEastAsia" w:hAnsiTheme="minorHAnsi" w:cstheme="minorHAnsi"/>
         </w:rPr>
         <w:t>的地方有上升的現象，不過</w:t>
       </w:r>
@@ -9332,7 +9552,7 @@
       </w:r>
       <w:r>
         <w:rPr>
-          <w:rFonts w:asciiTheme="minorHAnsi" w:eastAsiaTheme="minorEastAsia" w:hAnsiTheme="minorHAnsi" w:cstheme="minorHAnsi" w:hint="eastAsia"/>
+          <w:rFonts w:asciiTheme="minorHAnsi" w:eastAsiaTheme="minorEastAsia" w:hAnsiTheme="minorHAnsi" w:cstheme="minorHAnsi"/>
         </w:rPr>
         <w:t>並沒有辦法表現這邊的轉折趨勢。不過從斜率上觀察的話，可以發現該點的下降斜率有減緩，而且這是用</w:t>
       </w:r>
@@ -9344,7 +9564,7 @@
       </w:r>
       <w:r>
         <w:rPr>
-          <w:rFonts w:asciiTheme="minorHAnsi" w:eastAsiaTheme="minorEastAsia" w:hAnsiTheme="minorHAnsi" w:cstheme="minorHAnsi" w:hint="eastAsia"/>
+          <w:rFonts w:asciiTheme="minorHAnsi" w:eastAsiaTheme="minorEastAsia" w:hAnsiTheme="minorHAnsi" w:cstheme="minorHAnsi"/>
         </w:rPr>
         <w:t>來繪圖，因此尺度應該會比圖上所示的更大。這也代表著這種定義</w:t>
       </w:r>
@@ -9356,7 +9576,7 @@
       </w:r>
       <w:r>
         <w:rPr>
-          <w:rFonts w:asciiTheme="minorHAnsi" w:eastAsiaTheme="minorEastAsia" w:hAnsiTheme="minorHAnsi" w:cstheme="minorHAnsi" w:hint="eastAsia"/>
+          <w:rFonts w:asciiTheme="minorHAnsi" w:eastAsiaTheme="minorEastAsia" w:hAnsiTheme="minorHAnsi" w:cstheme="minorHAnsi"/>
         </w:rPr>
         <w:t>的方法能夠在一定程度上充分表達</w:t>
       </w:r>
@@ -9368,12 +9588,10 @@
       </w:r>
       <w:r>
         <w:rPr>
-          <w:rFonts w:asciiTheme="minorHAnsi" w:eastAsiaTheme="minorEastAsia" w:hAnsiTheme="minorHAnsi" w:cstheme="minorHAnsi" w:hint="eastAsia"/>
+          <w:rFonts w:asciiTheme="minorHAnsi" w:eastAsiaTheme="minorEastAsia" w:hAnsiTheme="minorHAnsi" w:cstheme="minorHAnsi"/>
         </w:rPr>
         <w:t>的程度。</w:t>
       </w:r>
-      <w:bookmarkStart w:id="0" w:name="_GoBack"/>
-      <w:bookmarkEnd w:id="0"/>
     </w:p>
     <w:sectPr>
       <w:pgSz w:w="11900" w:h="16840"/>
@@ -9465,9 +9683,6 @@
     <w:p>
       <w:pPr>
         <w:pStyle w:val="FootnoteText"/>
-        <w:rPr>
-          <w:rFonts w:hint="eastAsia"/>
-        </w:rPr>
       </w:pPr>
       <w:r>
         <w:rPr>
@@ -9980,7 +10195,7 @@
   <w:abstractNum w:abstractNumId="5" w15:restartNumberingAfterBreak="0">
     <w:nsid w:val="24F805E1"/>
     <w:multiLevelType w:val="multilevel"/>
-    <w:tmpl w:val="AFE2FFC2"/>
+    <w:tmpl w:val="F49A823A"/>
     <w:lvl w:ilvl="0">
       <w:start w:val="1"/>
       <w:numFmt w:val="decimal"/>
@@ -10015,6 +10230,7 @@
       </w:pPr>
       <w:rPr>
         <w:rFonts w:hint="default"/>
+        <w:sz w:val="28"/>
       </w:rPr>
     </w:lvl>
     <w:lvl w:ilvl="3">
@@ -10586,7 +10802,7 @@
   <w:abstractNum w:abstractNumId="11" w15:restartNumberingAfterBreak="0">
     <w:nsid w:val="4B4017E2"/>
     <w:multiLevelType w:val="multilevel"/>
-    <w:tmpl w:val="88B8A628"/>
+    <w:tmpl w:val="846C8B64"/>
     <w:lvl w:ilvl="0">
       <w:start w:val="1"/>
       <w:numFmt w:val="decimal"/>
@@ -10621,7 +10837,7 @@
       </w:pPr>
       <w:rPr>
         <w:rFonts w:hint="default"/>
-        <w:sz w:val="24"/>
+        <w:sz w:val="28"/>
       </w:rPr>
     </w:lvl>
     <w:lvl w:ilvl="3">
@@ -10700,7 +10916,7 @@
   <w:abstractNum w:abstractNumId="12" w15:restartNumberingAfterBreak="0">
     <w:nsid w:val="58185F41"/>
     <w:multiLevelType w:val="multilevel"/>
-    <w:tmpl w:val="23FE4458"/>
+    <w:tmpl w:val="F3D02DFA"/>
     <w:lvl w:ilvl="0">
       <w:start w:val="1"/>
       <w:numFmt w:val="decimal"/>
@@ -10747,6 +10963,7 @@
       </w:pPr>
       <w:rPr>
         <w:rFonts w:hint="default"/>
+        <w:sz w:val="28"/>
       </w:rPr>
     </w:lvl>
     <w:lvl w:ilvl="4">
@@ -12323,6 +12540,32 @@
       <w:shd w:val="clear" w:color="auto" w:fill="E6E6E6"/>
     </w:rPr>
   </w:style>
+  <w:style w:type="paragraph" w:styleId="BalloonText">
+    <w:name w:val="Balloon Text"/>
+    <w:basedOn w:val="Normal"/>
+    <w:link w:val="BalloonTextChar"/>
+    <w:uiPriority w:val="99"/>
+    <w:semiHidden/>
+    <w:unhideWhenUsed/>
+    <w:rsid w:val="001055BE"/>
+    <w:rPr>
+      <w:sz w:val="18"/>
+      <w:szCs w:val="18"/>
+    </w:rPr>
+  </w:style>
+  <w:style w:type="character" w:customStyle="1" w:styleId="BalloonTextChar">
+    <w:name w:val="Balloon Text Char"/>
+    <w:basedOn w:val="DefaultParagraphFont"/>
+    <w:link w:val="BalloonText"/>
+    <w:uiPriority w:val="99"/>
+    <w:semiHidden/>
+    <w:rsid w:val="001055BE"/>
+    <w:rPr>
+      <w:rFonts w:ascii="Times New Roman" w:eastAsia="Times New Roman" w:hAnsi="Times New Roman" w:cs="Times New Roman"/>
+      <w:sz w:val="18"/>
+      <w:szCs w:val="18"/>
+    </w:rPr>
+  </w:style>
 </w:styles>
 </file>
 
@@ -12626,7 +12869,7 @@
 </file>
 
 <file path=customXml/itemProps1.xml><?xml version="1.0" encoding="utf-8"?>
-<ds:datastoreItem xmlns:ds="http://schemas.openxmlformats.org/officeDocument/2006/customXml" ds:itemID="{41A65FF3-1F29-6A43-9DB2-4665A0425B41}">
+<ds:datastoreItem xmlns:ds="http://schemas.openxmlformats.org/officeDocument/2006/customXml" ds:itemID="{8B3F5AB4-9537-8D40-804C-A14791503D7E}">
   <ds:schemaRefs>
     <ds:schemaRef ds:uri="http://schemas.openxmlformats.org/officeDocument/2006/bibliography"/>
   </ds:schemaRefs>

</xml_diff>